<commit_message>
Update paper, references and template
</commit_message>
<xml_diff>
--- a/analysis/templates/template.docx
+++ b/analysis/templates/template.docx
@@ -1,6 +1,6 @@
 
 <file path=word/document.xml><?xml version="1.0" encoding="utf-8"?>
-<w:document xmlns:wpc="http://schemas.microsoft.com/office/word/2010/wordprocessingCanvas" xmlns:mc="http://schemas.openxmlformats.org/markup-compatibility/2006" xmlns:o="urn:schemas-microsoft-com:office:office" xmlns:r="http://schemas.openxmlformats.org/officeDocument/2006/relationships" xmlns:m="http://schemas.openxmlformats.org/officeDocument/2006/math" xmlns:v="urn:schemas-microsoft-com:vml" xmlns:wp14="http://schemas.microsoft.com/office/word/2010/wordprocessingDrawing" xmlns:wp="http://schemas.openxmlformats.org/drawingml/2006/wordprocessingDrawing" xmlns:w10="urn:schemas-microsoft-com:office:word" xmlns:w="http://schemas.openxmlformats.org/wordprocessingml/2006/main" xmlns:w14="http://schemas.microsoft.com/office/word/2010/wordml" xmlns:wpg="http://schemas.microsoft.com/office/word/2010/wordprocessingGroup" xmlns:wpi="http://schemas.microsoft.com/office/word/2010/wordprocessingInk" xmlns:wne="http://schemas.microsoft.com/office/word/2006/wordml" xmlns:wps="http://schemas.microsoft.com/office/word/2010/wordprocessingShape" mc:Ignorable="w14 wp14">
+<w:document xmlns:wpc="http://schemas.microsoft.com/office/word/2010/wordprocessingCanvas" xmlns:mo="http://schemas.microsoft.com/office/mac/office/2008/main" xmlns:mc="http://schemas.openxmlformats.org/markup-compatibility/2006" xmlns:mv="urn:schemas-microsoft-com:mac:vml" xmlns:o="urn:schemas-microsoft-com:office:office" xmlns:r="http://schemas.openxmlformats.org/officeDocument/2006/relationships" xmlns:m="http://schemas.openxmlformats.org/officeDocument/2006/math" xmlns:v="urn:schemas-microsoft-com:vml" xmlns:wp14="http://schemas.microsoft.com/office/word/2010/wordprocessingDrawing" xmlns:wp="http://schemas.openxmlformats.org/drawingml/2006/wordprocessingDrawing" xmlns:w10="urn:schemas-microsoft-com:office:word" xmlns:w="http://schemas.openxmlformats.org/wordprocessingml/2006/main" xmlns:w14="http://schemas.microsoft.com/office/word/2010/wordml" xmlns:w15="http://schemas.microsoft.com/office/word/2012/wordml" xmlns:wpg="http://schemas.microsoft.com/office/word/2010/wordprocessingGroup" xmlns:wpi="http://schemas.microsoft.com/office/word/2010/wordprocessingInk" xmlns:wne="http://schemas.microsoft.com/office/word/2006/wordml" xmlns:wps="http://schemas.microsoft.com/office/word/2010/wordprocessingShape" mc:Ignorable="w14 w15 wp14">
   <w:body>
     <w:p>
       <w:pPr>
@@ -14,8 +14,6 @@
       <w:pPr>
         <w:pStyle w:val="Author"/>
       </w:pPr>
-      <w:bookmarkStart w:id="0" w:name="_GoBack"/>
-      <w:bookmarkEnd w:id="0"/>
       <w:r>
         <w:t>author 1</w:t>
       </w:r>
@@ -48,8 +46,8 @@
       <w:pPr>
         <w:pStyle w:val="Heading1"/>
       </w:pPr>
-      <w:bookmarkStart w:id="1" w:name="heading-1"/>
-      <w:bookmarkEnd w:id="1"/>
+      <w:bookmarkStart w:id="0" w:name="heading-1"/>
+      <w:bookmarkEnd w:id="0"/>
       <w:r>
         <w:t>Heading 1</w:t>
       </w:r>
@@ -58,8 +56,8 @@
       <w:pPr>
         <w:pStyle w:val="Heading2"/>
       </w:pPr>
-      <w:bookmarkStart w:id="2" w:name="heading-2"/>
-      <w:bookmarkEnd w:id="2"/>
+      <w:bookmarkStart w:id="1" w:name="heading-2"/>
+      <w:bookmarkEnd w:id="1"/>
       <w:r>
         <w:t>Heading 2</w:t>
       </w:r>
@@ -68,8 +66,8 @@
       <w:pPr>
         <w:pStyle w:val="Heading3"/>
       </w:pPr>
-      <w:bookmarkStart w:id="3" w:name="heading-3"/>
-      <w:bookmarkEnd w:id="3"/>
+      <w:bookmarkStart w:id="2" w:name="heading-3"/>
+      <w:bookmarkEnd w:id="2"/>
       <w:r>
         <w:t>Heading 3</w:t>
       </w:r>
@@ -78,8 +76,8 @@
       <w:pPr>
         <w:pStyle w:val="Heading4"/>
       </w:pPr>
-      <w:bookmarkStart w:id="4" w:name="heading-4"/>
-      <w:bookmarkEnd w:id="4"/>
+      <w:bookmarkStart w:id="3" w:name="heading-4"/>
+      <w:bookmarkEnd w:id="3"/>
       <w:r>
         <w:t>Heading 4</w:t>
       </w:r>
@@ -88,8 +86,8 @@
       <w:pPr>
         <w:pStyle w:val="Heading5"/>
       </w:pPr>
-      <w:bookmarkStart w:id="5" w:name="heading-5---this-is-for-the-page-break-w"/>
-      <w:bookmarkEnd w:id="5"/>
+      <w:bookmarkStart w:id="4" w:name="heading-5---this-is-for-the-page-break-w"/>
+      <w:bookmarkEnd w:id="4"/>
       <w:r>
         <w:lastRenderedPageBreak/>
         <w:t>Heading 5 - this is for the page break with MS Word</w:t>
@@ -170,32 +168,46 @@
     <w:p>
       <w:pPr>
         <w:pStyle w:val="SourceCode"/>
-      </w:pPr>
+        <w:rPr>
+          <w:rFonts w:ascii="Courier New" w:hAnsi="Courier New" w:cs="Courier New"/>
+        </w:rPr>
+      </w:pPr>
+      <w:bookmarkStart w:id="5" w:name="_GoBack"/>
       <w:r>
         <w:rPr>
           <w:rStyle w:val="VerbatimChar"/>
+          <w:rFonts w:ascii="Courier New" w:hAnsi="Courier New" w:cs="Courier New"/>
         </w:rPr>
         <w:t>output:</w:t>
       </w:r>
       <w:r>
+        <w:rPr>
+          <w:rFonts w:ascii="Courier New" w:hAnsi="Courier New" w:cs="Courier New"/>
+        </w:rPr>
         <w:br/>
       </w:r>
       <w:r>
         <w:rPr>
           <w:rStyle w:val="VerbatimChar"/>
+          <w:rFonts w:ascii="Courier New" w:hAnsi="Courier New" w:cs="Courier New"/>
         </w:rPr>
         <w:t xml:space="preserve">  word_document:</w:t>
       </w:r>
       <w:r>
+        <w:rPr>
+          <w:rFonts w:ascii="Courier New" w:hAnsi="Courier New" w:cs="Courier New"/>
+        </w:rPr>
         <w:br/>
       </w:r>
       <w:r>
         <w:rPr>
           <w:rStyle w:val="VerbatimChar"/>
+          <w:rFonts w:ascii="Courier New" w:hAnsi="Courier New" w:cs="Courier New"/>
         </w:rPr>
         <w:t xml:space="preserve">    reference_docx: templates/template.docx</w:t>
       </w:r>
     </w:p>
+    <w:bookmarkEnd w:id="5"/>
     <w:p>
       <w:pPr>
         <w:pStyle w:val="FirstParagraph"/>
@@ -211,10 +223,11 @@
       <w:r>
         <w:t xml:space="preserve">See here for more information: </w:t>
       </w:r>
-      <w:hyperlink r:id="rId9">
+      <w:hyperlink r:id="rId8">
         <w:r>
           <w:rPr>
             <w:rStyle w:val="Hyperlink"/>
+            <w:color w:val="000000" w:themeColor="text1"/>
           </w:rPr>
           <w:t>http://rmarkdown.rstudio.com/articles_docx.html</w:t>
         </w:r>
@@ -232,7 +245,7 @@
 </file>
 
 <file path=word/endnotes.xml><?xml version="1.0" encoding="utf-8"?>
-<w:endnotes xmlns:wpc="http://schemas.microsoft.com/office/word/2010/wordprocessingCanvas" xmlns:mc="http://schemas.openxmlformats.org/markup-compatibility/2006" xmlns:o="urn:schemas-microsoft-com:office:office" xmlns:r="http://schemas.openxmlformats.org/officeDocument/2006/relationships" xmlns:m="http://schemas.openxmlformats.org/officeDocument/2006/math" xmlns:v="urn:schemas-microsoft-com:vml" xmlns:wp14="http://schemas.microsoft.com/office/word/2010/wordprocessingDrawing" xmlns:wp="http://schemas.openxmlformats.org/drawingml/2006/wordprocessingDrawing" xmlns:w10="urn:schemas-microsoft-com:office:word" xmlns:w="http://schemas.openxmlformats.org/wordprocessingml/2006/main" xmlns:w14="http://schemas.microsoft.com/office/word/2010/wordml" xmlns:wpg="http://schemas.microsoft.com/office/word/2010/wordprocessingGroup" xmlns:wpi="http://schemas.microsoft.com/office/word/2010/wordprocessingInk" xmlns:wne="http://schemas.microsoft.com/office/word/2006/wordml" xmlns:wps="http://schemas.microsoft.com/office/word/2010/wordprocessingShape" mc:Ignorable="w14 wp14">
+<w:endnotes xmlns:wpc="http://schemas.microsoft.com/office/word/2010/wordprocessingCanvas" xmlns:mo="http://schemas.microsoft.com/office/mac/office/2008/main" xmlns:mc="http://schemas.openxmlformats.org/markup-compatibility/2006" xmlns:mv="urn:schemas-microsoft-com:mac:vml" xmlns:o="urn:schemas-microsoft-com:office:office" xmlns:r="http://schemas.openxmlformats.org/officeDocument/2006/relationships" xmlns:m="http://schemas.openxmlformats.org/officeDocument/2006/math" xmlns:v="urn:schemas-microsoft-com:vml" xmlns:wp14="http://schemas.microsoft.com/office/word/2010/wordprocessingDrawing" xmlns:wp="http://schemas.openxmlformats.org/drawingml/2006/wordprocessingDrawing" xmlns:w10="urn:schemas-microsoft-com:office:word" xmlns:w="http://schemas.openxmlformats.org/wordprocessingml/2006/main" xmlns:w14="http://schemas.microsoft.com/office/word/2010/wordml" xmlns:w15="http://schemas.microsoft.com/office/word/2012/wordml" xmlns:wpg="http://schemas.microsoft.com/office/word/2010/wordprocessingGroup" xmlns:wpi="http://schemas.microsoft.com/office/word/2010/wordprocessingInk" xmlns:wne="http://schemas.microsoft.com/office/word/2006/wordml" xmlns:wps="http://schemas.microsoft.com/office/word/2010/wordprocessingShape" mc:Ignorable="w14 w15 wp14">
   <w:endnote w:type="separator" w:id="-1">
     <w:p>
       <w:pPr>
@@ -257,7 +270,7 @@
 </file>
 
 <file path=word/footnotes.xml><?xml version="1.0" encoding="utf-8"?>
-<w:footnotes xmlns:wpc="http://schemas.microsoft.com/office/word/2010/wordprocessingCanvas" xmlns:mc="http://schemas.openxmlformats.org/markup-compatibility/2006" xmlns:o="urn:schemas-microsoft-com:office:office" xmlns:r="http://schemas.openxmlformats.org/officeDocument/2006/relationships" xmlns:m="http://schemas.openxmlformats.org/officeDocument/2006/math" xmlns:v="urn:schemas-microsoft-com:vml" xmlns:wp14="http://schemas.microsoft.com/office/word/2010/wordprocessingDrawing" xmlns:wp="http://schemas.openxmlformats.org/drawingml/2006/wordprocessingDrawing" xmlns:w10="urn:schemas-microsoft-com:office:word" xmlns:w="http://schemas.openxmlformats.org/wordprocessingml/2006/main" xmlns:w14="http://schemas.microsoft.com/office/word/2010/wordml" xmlns:wpg="http://schemas.microsoft.com/office/word/2010/wordprocessingGroup" xmlns:wpi="http://schemas.microsoft.com/office/word/2010/wordprocessingInk" xmlns:wne="http://schemas.microsoft.com/office/word/2006/wordml" xmlns:wps="http://schemas.microsoft.com/office/word/2010/wordprocessingShape" mc:Ignorable="w14 wp14">
+<w:footnotes xmlns:wpc="http://schemas.microsoft.com/office/word/2010/wordprocessingCanvas" xmlns:mo="http://schemas.microsoft.com/office/mac/office/2008/main" xmlns:mc="http://schemas.openxmlformats.org/markup-compatibility/2006" xmlns:mv="urn:schemas-microsoft-com:mac:vml" xmlns:o="urn:schemas-microsoft-com:office:office" xmlns:r="http://schemas.openxmlformats.org/officeDocument/2006/relationships" xmlns:m="http://schemas.openxmlformats.org/officeDocument/2006/math" xmlns:v="urn:schemas-microsoft-com:vml" xmlns:wp14="http://schemas.microsoft.com/office/word/2010/wordprocessingDrawing" xmlns:wp="http://schemas.openxmlformats.org/drawingml/2006/wordprocessingDrawing" xmlns:w10="urn:schemas-microsoft-com:office:word" xmlns:w="http://schemas.openxmlformats.org/wordprocessingml/2006/main" xmlns:w14="http://schemas.microsoft.com/office/word/2010/wordml" xmlns:w15="http://schemas.microsoft.com/office/word/2012/wordml" xmlns:wpg="http://schemas.microsoft.com/office/word/2010/wordprocessingGroup" xmlns:wpi="http://schemas.microsoft.com/office/word/2010/wordprocessingInk" xmlns:wne="http://schemas.microsoft.com/office/word/2006/wordml" xmlns:wps="http://schemas.microsoft.com/office/word/2010/wordprocessingShape" mc:Ignorable="w14 w15 wp14">
   <w:footnote w:type="separator" w:id="-1">
     <w:p>
       <w:r>
@@ -276,7 +289,7 @@
 </file>
 
 <file path=word/numbering.xml><?xml version="1.0" encoding="utf-8"?>
-<w:numbering xmlns:wpc="http://schemas.microsoft.com/office/word/2010/wordprocessingCanvas" xmlns:mc="http://schemas.openxmlformats.org/markup-compatibility/2006" xmlns:o="urn:schemas-microsoft-com:office:office" xmlns:r="http://schemas.openxmlformats.org/officeDocument/2006/relationships" xmlns:m="http://schemas.openxmlformats.org/officeDocument/2006/math" xmlns:v="urn:schemas-microsoft-com:vml" xmlns:wp14="http://schemas.microsoft.com/office/word/2010/wordprocessingDrawing" xmlns:wp="http://schemas.openxmlformats.org/drawingml/2006/wordprocessingDrawing" xmlns:w10="urn:schemas-microsoft-com:office:word" xmlns:w="http://schemas.openxmlformats.org/wordprocessingml/2006/main" xmlns:w14="http://schemas.microsoft.com/office/word/2010/wordml" xmlns:wpg="http://schemas.microsoft.com/office/word/2010/wordprocessingGroup" xmlns:wpi="http://schemas.microsoft.com/office/word/2010/wordprocessingInk" xmlns:wne="http://schemas.microsoft.com/office/word/2006/wordml" xmlns:wps="http://schemas.microsoft.com/office/word/2010/wordprocessingShape" mc:Ignorable="w14 wp14">
+<w:numbering xmlns:wpc="http://schemas.microsoft.com/office/word/2010/wordprocessingCanvas" xmlns:mo="http://schemas.microsoft.com/office/mac/office/2008/main" xmlns:mc="http://schemas.openxmlformats.org/markup-compatibility/2006" xmlns:mv="urn:schemas-microsoft-com:mac:vml" xmlns:o="urn:schemas-microsoft-com:office:office" xmlns:r="http://schemas.openxmlformats.org/officeDocument/2006/relationships" xmlns:m="http://schemas.openxmlformats.org/officeDocument/2006/math" xmlns:v="urn:schemas-microsoft-com:vml" xmlns:wp14="http://schemas.microsoft.com/office/word/2010/wordprocessingDrawing" xmlns:wp="http://schemas.openxmlformats.org/drawingml/2006/wordprocessingDrawing" xmlns:w10="urn:schemas-microsoft-com:office:word" xmlns:w="http://schemas.openxmlformats.org/wordprocessingml/2006/main" xmlns:w14="http://schemas.microsoft.com/office/word/2010/wordml" xmlns:w15="http://schemas.microsoft.com/office/word/2012/wordml" xmlns:wpg="http://schemas.microsoft.com/office/word/2010/wordprocessingGroup" xmlns:wpi="http://schemas.microsoft.com/office/word/2010/wordprocessingInk" xmlns:wne="http://schemas.microsoft.com/office/word/2006/wordml" xmlns:wps="http://schemas.microsoft.com/office/word/2010/wordprocessingShape" mc:Ignorable="w14 w15 wp14">
   <w:abstractNum w:abstractNumId="0">
     <w:nsid w:val="95C299B2"/>
     <w:multiLevelType w:val="multilevel"/>
@@ -551,6 +564,331 @@
       <w:numFmt w:val="decimal"/>
       <w:lvlText w:val=""/>
       <w:lvlJc w:val="left"/>
+    </w:lvl>
+  </w:abstractNum>
+  <w:abstractNum w:abstractNumId="3">
+    <w:nsid w:val="FFFFFF1D"/>
+    <w:multiLevelType w:val="multilevel"/>
+    <w:tmpl w:val="8C24C31E"/>
+    <w:lvl w:ilvl="0">
+      <w:start w:val="1"/>
+      <w:numFmt w:val="bullet"/>
+      <w:lvlText w:val=""/>
+      <w:lvlJc w:val="left"/>
+      <w:pPr>
+        <w:tabs>
+          <w:tab w:val="num" w:pos="0"/>
+        </w:tabs>
+        <w:ind w:left="0" w:firstLine="0"/>
+      </w:pPr>
+      <w:rPr>
+        <w:rFonts w:ascii="Symbol" w:hAnsi="Symbol" w:hint="default"/>
+      </w:rPr>
+    </w:lvl>
+    <w:lvl w:ilvl="1">
+      <w:start w:val="1"/>
+      <w:numFmt w:val="bullet"/>
+      <w:lvlText w:val=""/>
+      <w:lvlJc w:val="left"/>
+      <w:pPr>
+        <w:tabs>
+          <w:tab w:val="num" w:pos="720"/>
+        </w:tabs>
+        <w:ind w:left="1080" w:hanging="360"/>
+      </w:pPr>
+      <w:rPr>
+        <w:rFonts w:ascii="Symbol" w:hAnsi="Symbol" w:hint="default"/>
+      </w:rPr>
+    </w:lvl>
+    <w:lvl w:ilvl="2">
+      <w:start w:val="1"/>
+      <w:numFmt w:val="bullet"/>
+      <w:lvlText w:val="o"/>
+      <w:lvlJc w:val="left"/>
+      <w:pPr>
+        <w:tabs>
+          <w:tab w:val="num" w:pos="1440"/>
+        </w:tabs>
+        <w:ind w:left="1800" w:hanging="360"/>
+      </w:pPr>
+      <w:rPr>
+        <w:rFonts w:ascii="Courier New" w:hAnsi="Courier New" w:cs="Courier New" w:hint="default"/>
+      </w:rPr>
+    </w:lvl>
+    <w:lvl w:ilvl="3">
+      <w:start w:val="1"/>
+      <w:numFmt w:val="bullet"/>
+      <w:lvlText w:val=""/>
+      <w:lvlJc w:val="left"/>
+      <w:pPr>
+        <w:tabs>
+          <w:tab w:val="num" w:pos="2160"/>
+        </w:tabs>
+        <w:ind w:left="2520" w:hanging="360"/>
+      </w:pPr>
+      <w:rPr>
+        <w:rFonts w:ascii="Wingdings" w:hAnsi="Wingdings" w:hint="default"/>
+      </w:rPr>
+    </w:lvl>
+    <w:lvl w:ilvl="4">
+      <w:start w:val="1"/>
+      <w:numFmt w:val="bullet"/>
+      <w:lvlText w:val=""/>
+      <w:lvlJc w:val="left"/>
+      <w:pPr>
+        <w:tabs>
+          <w:tab w:val="num" w:pos="2880"/>
+        </w:tabs>
+        <w:ind w:left="3240" w:hanging="360"/>
+      </w:pPr>
+      <w:rPr>
+        <w:rFonts w:ascii="Wingdings" w:hAnsi="Wingdings" w:hint="default"/>
+      </w:rPr>
+    </w:lvl>
+    <w:lvl w:ilvl="5">
+      <w:start w:val="1"/>
+      <w:numFmt w:val="bullet"/>
+      <w:lvlText w:val=""/>
+      <w:lvlJc w:val="left"/>
+      <w:pPr>
+        <w:tabs>
+          <w:tab w:val="num" w:pos="3600"/>
+        </w:tabs>
+        <w:ind w:left="3960" w:hanging="360"/>
+      </w:pPr>
+      <w:rPr>
+        <w:rFonts w:ascii="Symbol" w:hAnsi="Symbol" w:hint="default"/>
+      </w:rPr>
+    </w:lvl>
+    <w:lvl w:ilvl="6">
+      <w:start w:val="1"/>
+      <w:numFmt w:val="bullet"/>
+      <w:lvlText w:val="o"/>
+      <w:lvlJc w:val="left"/>
+      <w:pPr>
+        <w:tabs>
+          <w:tab w:val="num" w:pos="4320"/>
+        </w:tabs>
+        <w:ind w:left="4680" w:hanging="360"/>
+      </w:pPr>
+      <w:rPr>
+        <w:rFonts w:ascii="Courier New" w:hAnsi="Courier New" w:cs="Courier New" w:hint="default"/>
+      </w:rPr>
+    </w:lvl>
+    <w:lvl w:ilvl="7">
+      <w:start w:val="1"/>
+      <w:numFmt w:val="bullet"/>
+      <w:lvlText w:val=""/>
+      <w:lvlJc w:val="left"/>
+      <w:pPr>
+        <w:tabs>
+          <w:tab w:val="num" w:pos="5040"/>
+        </w:tabs>
+        <w:ind w:left="5400" w:hanging="360"/>
+      </w:pPr>
+      <w:rPr>
+        <w:rFonts w:ascii="Wingdings" w:hAnsi="Wingdings" w:hint="default"/>
+      </w:rPr>
+    </w:lvl>
+    <w:lvl w:ilvl="8">
+      <w:start w:val="1"/>
+      <w:numFmt w:val="bullet"/>
+      <w:lvlText w:val=""/>
+      <w:lvlJc w:val="left"/>
+      <w:pPr>
+        <w:tabs>
+          <w:tab w:val="num" w:pos="5760"/>
+        </w:tabs>
+        <w:ind w:left="6120" w:hanging="360"/>
+      </w:pPr>
+      <w:rPr>
+        <w:rFonts w:ascii="Wingdings" w:hAnsi="Wingdings" w:hint="default"/>
+      </w:rPr>
+    </w:lvl>
+  </w:abstractNum>
+  <w:abstractNum w:abstractNumId="4">
+    <w:nsid w:val="FFFFFF7C"/>
+    <w:multiLevelType w:val="singleLevel"/>
+    <w:tmpl w:val="E6A26CBA"/>
+    <w:lvl w:ilvl="0">
+      <w:start w:val="1"/>
+      <w:numFmt w:val="decimal"/>
+      <w:lvlText w:val="%1."/>
+      <w:lvlJc w:val="left"/>
+      <w:pPr>
+        <w:tabs>
+          <w:tab w:val="num" w:pos="1492"/>
+        </w:tabs>
+        <w:ind w:left="1492" w:hanging="360"/>
+      </w:pPr>
+    </w:lvl>
+  </w:abstractNum>
+  <w:abstractNum w:abstractNumId="5">
+    <w:nsid w:val="FFFFFF7D"/>
+    <w:multiLevelType w:val="singleLevel"/>
+    <w:tmpl w:val="82E62500"/>
+    <w:lvl w:ilvl="0">
+      <w:start w:val="1"/>
+      <w:numFmt w:val="decimal"/>
+      <w:lvlText w:val="%1."/>
+      <w:lvlJc w:val="left"/>
+      <w:pPr>
+        <w:tabs>
+          <w:tab w:val="num" w:pos="1209"/>
+        </w:tabs>
+        <w:ind w:left="1209" w:hanging="360"/>
+      </w:pPr>
+    </w:lvl>
+  </w:abstractNum>
+  <w:abstractNum w:abstractNumId="6">
+    <w:nsid w:val="FFFFFF7E"/>
+    <w:multiLevelType w:val="singleLevel"/>
+    <w:tmpl w:val="DF9622FA"/>
+    <w:lvl w:ilvl="0">
+      <w:start w:val="1"/>
+      <w:numFmt w:val="decimal"/>
+      <w:lvlText w:val="%1."/>
+      <w:lvlJc w:val="left"/>
+      <w:pPr>
+        <w:tabs>
+          <w:tab w:val="num" w:pos="926"/>
+        </w:tabs>
+        <w:ind w:left="926" w:hanging="360"/>
+      </w:pPr>
+    </w:lvl>
+  </w:abstractNum>
+  <w:abstractNum w:abstractNumId="7">
+    <w:nsid w:val="FFFFFF7F"/>
+    <w:multiLevelType w:val="singleLevel"/>
+    <w:tmpl w:val="4CD042BC"/>
+    <w:lvl w:ilvl="0">
+      <w:start w:val="1"/>
+      <w:numFmt w:val="decimal"/>
+      <w:lvlText w:val="%1."/>
+      <w:lvlJc w:val="left"/>
+      <w:pPr>
+        <w:tabs>
+          <w:tab w:val="num" w:pos="643"/>
+        </w:tabs>
+        <w:ind w:left="643" w:hanging="360"/>
+      </w:pPr>
+    </w:lvl>
+  </w:abstractNum>
+  <w:abstractNum w:abstractNumId="8">
+    <w:nsid w:val="FFFFFF80"/>
+    <w:multiLevelType w:val="singleLevel"/>
+    <w:tmpl w:val="70C47BA2"/>
+    <w:lvl w:ilvl="0">
+      <w:start w:val="1"/>
+      <w:numFmt w:val="bullet"/>
+      <w:lvlText w:val=""/>
+      <w:lvlJc w:val="left"/>
+      <w:pPr>
+        <w:tabs>
+          <w:tab w:val="num" w:pos="1492"/>
+        </w:tabs>
+        <w:ind w:left="1492" w:hanging="360"/>
+      </w:pPr>
+      <w:rPr>
+        <w:rFonts w:ascii="Symbol" w:hAnsi="Symbol" w:hint="default"/>
+      </w:rPr>
+    </w:lvl>
+  </w:abstractNum>
+  <w:abstractNum w:abstractNumId="9">
+    <w:nsid w:val="FFFFFF81"/>
+    <w:multiLevelType w:val="singleLevel"/>
+    <w:tmpl w:val="8F44C7AE"/>
+    <w:lvl w:ilvl="0">
+      <w:start w:val="1"/>
+      <w:numFmt w:val="bullet"/>
+      <w:lvlText w:val=""/>
+      <w:lvlJc w:val="left"/>
+      <w:pPr>
+        <w:tabs>
+          <w:tab w:val="num" w:pos="1209"/>
+        </w:tabs>
+        <w:ind w:left="1209" w:hanging="360"/>
+      </w:pPr>
+      <w:rPr>
+        <w:rFonts w:ascii="Symbol" w:hAnsi="Symbol" w:hint="default"/>
+      </w:rPr>
+    </w:lvl>
+  </w:abstractNum>
+  <w:abstractNum w:abstractNumId="10">
+    <w:nsid w:val="FFFFFF82"/>
+    <w:multiLevelType w:val="singleLevel"/>
+    <w:tmpl w:val="E3FCFA88"/>
+    <w:lvl w:ilvl="0">
+      <w:start w:val="1"/>
+      <w:numFmt w:val="bullet"/>
+      <w:lvlText w:val=""/>
+      <w:lvlJc w:val="left"/>
+      <w:pPr>
+        <w:tabs>
+          <w:tab w:val="num" w:pos="926"/>
+        </w:tabs>
+        <w:ind w:left="926" w:hanging="360"/>
+      </w:pPr>
+      <w:rPr>
+        <w:rFonts w:ascii="Symbol" w:hAnsi="Symbol" w:hint="default"/>
+      </w:rPr>
+    </w:lvl>
+  </w:abstractNum>
+  <w:abstractNum w:abstractNumId="11">
+    <w:nsid w:val="FFFFFF83"/>
+    <w:multiLevelType w:val="singleLevel"/>
+    <w:tmpl w:val="CE10DC2A"/>
+    <w:lvl w:ilvl="0">
+      <w:start w:val="1"/>
+      <w:numFmt w:val="bullet"/>
+      <w:lvlText w:val=""/>
+      <w:lvlJc w:val="left"/>
+      <w:pPr>
+        <w:tabs>
+          <w:tab w:val="num" w:pos="643"/>
+        </w:tabs>
+        <w:ind w:left="643" w:hanging="360"/>
+      </w:pPr>
+      <w:rPr>
+        <w:rFonts w:ascii="Symbol" w:hAnsi="Symbol" w:hint="default"/>
+      </w:rPr>
+    </w:lvl>
+  </w:abstractNum>
+  <w:abstractNum w:abstractNumId="12">
+    <w:nsid w:val="FFFFFF88"/>
+    <w:multiLevelType w:val="singleLevel"/>
+    <w:tmpl w:val="9A261922"/>
+    <w:lvl w:ilvl="0">
+      <w:start w:val="1"/>
+      <w:numFmt w:val="decimal"/>
+      <w:lvlText w:val="%1."/>
+      <w:lvlJc w:val="left"/>
+      <w:pPr>
+        <w:tabs>
+          <w:tab w:val="num" w:pos="360"/>
+        </w:tabs>
+        <w:ind w:left="360" w:hanging="360"/>
+      </w:pPr>
+    </w:lvl>
+  </w:abstractNum>
+  <w:abstractNum w:abstractNumId="13">
+    <w:nsid w:val="FFFFFF89"/>
+    <w:multiLevelType w:val="singleLevel"/>
+    <w:tmpl w:val="B54224A8"/>
+    <w:lvl w:ilvl="0">
+      <w:start w:val="1"/>
+      <w:numFmt w:val="bullet"/>
+      <w:lvlText w:val=""/>
+      <w:lvlJc w:val="left"/>
+      <w:pPr>
+        <w:tabs>
+          <w:tab w:val="num" w:pos="360"/>
+        </w:tabs>
+        <w:ind w:left="360" w:hanging="360"/>
+      </w:pPr>
+      <w:rPr>
+        <w:rFonts w:ascii="Symbol" w:hAnsi="Symbol" w:hint="default"/>
+      </w:rPr>
     </w:lvl>
   </w:abstractNum>
   <w:num w:numId="1">
@@ -562,11 +900,44 @@
   <w:num w:numId="3">
     <w:abstractNumId w:val="0"/>
   </w:num>
+  <w:num w:numId="4">
+    <w:abstractNumId w:val="3"/>
+  </w:num>
+  <w:num w:numId="5">
+    <w:abstractNumId w:val="4"/>
+  </w:num>
+  <w:num w:numId="6">
+    <w:abstractNumId w:val="5"/>
+  </w:num>
+  <w:num w:numId="7">
+    <w:abstractNumId w:val="6"/>
+  </w:num>
+  <w:num w:numId="8">
+    <w:abstractNumId w:val="7"/>
+  </w:num>
+  <w:num w:numId="9">
+    <w:abstractNumId w:val="12"/>
+  </w:num>
+  <w:num w:numId="10">
+    <w:abstractNumId w:val="8"/>
+  </w:num>
+  <w:num w:numId="11">
+    <w:abstractNumId w:val="9"/>
+  </w:num>
+  <w:num w:numId="12">
+    <w:abstractNumId w:val="10"/>
+  </w:num>
+  <w:num w:numId="13">
+    <w:abstractNumId w:val="11"/>
+  </w:num>
+  <w:num w:numId="14">
+    <w:abstractNumId w:val="13"/>
+  </w:num>
 </w:numbering>
 </file>
 
 <file path=word/styles.xml><?xml version="1.0" encoding="utf-8"?>
-<w:styles xmlns:mc="http://schemas.openxmlformats.org/markup-compatibility/2006" xmlns:r="http://schemas.openxmlformats.org/officeDocument/2006/relationships" xmlns:w="http://schemas.openxmlformats.org/wordprocessingml/2006/main" xmlns:w14="http://schemas.microsoft.com/office/word/2010/wordml" mc:Ignorable="w14">
+<w:styles xmlns:mc="http://schemas.openxmlformats.org/markup-compatibility/2006" xmlns:r="http://schemas.openxmlformats.org/officeDocument/2006/relationships" xmlns:w="http://schemas.openxmlformats.org/wordprocessingml/2006/main" xmlns:w14="http://schemas.microsoft.com/office/word/2010/wordml" xmlns:w15="http://schemas.microsoft.com/office/word/2012/wordml" mc:Ignorable="w14 w15">
   <w:docDefaults>
     <w:rPrDefault>
       <w:rPr>
@@ -582,7 +953,350 @@
       </w:pPr>
     </w:pPrDefault>
   </w:docDefaults>
-  <w:latentStyles w:defLockedState="0" w:defUIPriority="0" w:defSemiHidden="0" w:defUnhideWhenUsed="0" w:defQFormat="0" w:count="267"/>
+  <w:latentStyles w:defLockedState="0" w:defUIPriority="0" w:defSemiHidden="0" w:defUnhideWhenUsed="0" w:defQFormat="0" w:count="382">
+    <w:lsdException w:name="heading 5" w:semiHidden="1" w:unhideWhenUsed="1"/>
+    <w:lsdException w:name="heading 6" w:semiHidden="1" w:unhideWhenUsed="1"/>
+    <w:lsdException w:name="heading 7" w:semiHidden="1" w:unhideWhenUsed="1"/>
+    <w:lsdException w:name="heading 8" w:semiHidden="1" w:unhideWhenUsed="1"/>
+    <w:lsdException w:name="heading 9" w:semiHidden="1" w:unhideWhenUsed="1"/>
+    <w:lsdException w:name="index 1" w:semiHidden="1" w:unhideWhenUsed="1"/>
+    <w:lsdException w:name="index 2" w:semiHidden="1" w:unhideWhenUsed="1"/>
+    <w:lsdException w:name="index 3" w:semiHidden="1" w:unhideWhenUsed="1"/>
+    <w:lsdException w:name="index 4" w:semiHidden="1" w:unhideWhenUsed="1"/>
+    <w:lsdException w:name="index 5" w:semiHidden="1" w:unhideWhenUsed="1"/>
+    <w:lsdException w:name="index 6" w:semiHidden="1" w:unhideWhenUsed="1"/>
+    <w:lsdException w:name="index 7" w:semiHidden="1" w:unhideWhenUsed="1"/>
+    <w:lsdException w:name="index 8" w:semiHidden="1" w:unhideWhenUsed="1"/>
+    <w:lsdException w:name="index 9" w:semiHidden="1" w:unhideWhenUsed="1"/>
+    <w:lsdException w:name="toc 1" w:semiHidden="1" w:unhideWhenUsed="1"/>
+    <w:lsdException w:name="toc 2" w:semiHidden="1" w:unhideWhenUsed="1"/>
+    <w:lsdException w:name="toc 3" w:semiHidden="1" w:unhideWhenUsed="1"/>
+    <w:lsdException w:name="toc 4" w:semiHidden="1" w:unhideWhenUsed="1"/>
+    <w:lsdException w:name="toc 5" w:semiHidden="1" w:unhideWhenUsed="1"/>
+    <w:lsdException w:name="toc 6" w:semiHidden="1" w:unhideWhenUsed="1"/>
+    <w:lsdException w:name="toc 7" w:semiHidden="1" w:unhideWhenUsed="1"/>
+    <w:lsdException w:name="toc 8" w:semiHidden="1" w:unhideWhenUsed="1"/>
+    <w:lsdException w:name="toc 9" w:semiHidden="1" w:unhideWhenUsed="1"/>
+    <w:lsdException w:name="Normal Indent" w:semiHidden="1" w:unhideWhenUsed="1"/>
+    <w:lsdException w:name="footnote text" w:semiHidden="1" w:unhideWhenUsed="1"/>
+    <w:lsdException w:name="annotation text" w:semiHidden="1" w:unhideWhenUsed="1"/>
+    <w:lsdException w:name="header" w:semiHidden="1" w:unhideWhenUsed="1"/>
+    <w:lsdException w:name="footer" w:semiHidden="1" w:unhideWhenUsed="1"/>
+    <w:lsdException w:name="index heading" w:semiHidden="1" w:unhideWhenUsed="1"/>
+    <w:lsdException w:name="caption" w:semiHidden="1" w:unhideWhenUsed="1"/>
+    <w:lsdException w:name="table of figures" w:semiHidden="1" w:unhideWhenUsed="1"/>
+    <w:lsdException w:name="envelope address" w:semiHidden="1" w:unhideWhenUsed="1"/>
+    <w:lsdException w:name="envelope return" w:semiHidden="1" w:unhideWhenUsed="1"/>
+    <w:lsdException w:name="footnote reference" w:semiHidden="1" w:unhideWhenUsed="1"/>
+    <w:lsdException w:name="annotation reference" w:semiHidden="1" w:unhideWhenUsed="1"/>
+    <w:lsdException w:name="line number" w:semiHidden="1" w:unhideWhenUsed="1"/>
+    <w:lsdException w:name="page number" w:semiHidden="1" w:unhideWhenUsed="1"/>
+    <w:lsdException w:name="endnote reference" w:semiHidden="1" w:unhideWhenUsed="1"/>
+    <w:lsdException w:name="endnote text" w:semiHidden="1" w:unhideWhenUsed="1"/>
+    <w:lsdException w:name="table of authorities" w:semiHidden="1" w:unhideWhenUsed="1"/>
+    <w:lsdException w:name="macro" w:semiHidden="1" w:unhideWhenUsed="1"/>
+    <w:lsdException w:name="toa heading" w:semiHidden="1" w:unhideWhenUsed="1"/>
+    <w:lsdException w:name="List Bullet" w:semiHidden="1" w:unhideWhenUsed="1"/>
+    <w:lsdException w:name="List Number" w:semiHidden="1" w:unhideWhenUsed="1"/>
+    <w:lsdException w:name="List Number 5" w:semiHidden="1" w:unhideWhenUsed="1"/>
+    <w:lsdException w:name="Closing" w:semiHidden="1" w:unhideWhenUsed="1"/>
+    <w:lsdException w:name="Signature" w:semiHidden="1" w:unhideWhenUsed="1"/>
+    <w:lsdException w:name="Default Paragraph Font" w:semiHidden="1" w:unhideWhenUsed="1"/>
+    <w:lsdException w:name="Body Text" w:semiHidden="1" w:unhideWhenUsed="1"/>
+    <w:lsdException w:name="Body Text Indent" w:semiHidden="1" w:unhideWhenUsed="1"/>
+    <w:lsdException w:name="List Continue" w:semiHidden="1" w:unhideWhenUsed="1"/>
+    <w:lsdException w:name="List Continue 2" w:semiHidden="1" w:unhideWhenUsed="1"/>
+    <w:lsdException w:name="List Continue 3" w:semiHidden="1" w:unhideWhenUsed="1"/>
+    <w:lsdException w:name="List Continue 4" w:semiHidden="1" w:unhideWhenUsed="1"/>
+    <w:lsdException w:name="List Continue 5" w:semiHidden="1" w:unhideWhenUsed="1"/>
+    <w:lsdException w:name="Message Header" w:semiHidden="1" w:unhideWhenUsed="1"/>
+    <w:lsdException w:name="Salutation" w:semiHidden="1" w:unhideWhenUsed="1"/>
+    <w:lsdException w:name="Date" w:semiHidden="1" w:unhideWhenUsed="1"/>
+    <w:lsdException w:name="Body Text First Indent" w:semiHidden="1" w:unhideWhenUsed="1"/>
+    <w:lsdException w:name="Body Text First Indent 2" w:semiHidden="1" w:unhideWhenUsed="1"/>
+    <w:lsdException w:name="Note Heading" w:semiHidden="1" w:unhideWhenUsed="1"/>
+    <w:lsdException w:name="Body Text 2" w:semiHidden="1" w:unhideWhenUsed="1"/>
+    <w:lsdException w:name="Hyperlink" w:semiHidden="1" w:unhideWhenUsed="1"/>
+    <w:lsdException w:name="FollowedHyperlink" w:semiHidden="1" w:unhideWhenUsed="1"/>
+    <w:lsdException w:name="Document Map" w:semiHidden="1" w:unhideWhenUsed="1"/>
+    <w:lsdException w:name="Plain Text" w:semiHidden="1" w:unhideWhenUsed="1"/>
+    <w:lsdException w:name="E-mail Signature" w:semiHidden="1" w:unhideWhenUsed="1"/>
+    <w:lsdException w:name="HTML Top of Form" w:semiHidden="1" w:unhideWhenUsed="1"/>
+    <w:lsdException w:name="HTML Bottom of Form" w:semiHidden="1" w:unhideWhenUsed="1"/>
+    <w:lsdException w:name="Normal (Web)" w:semiHidden="1" w:unhideWhenUsed="1"/>
+    <w:lsdException w:name="HTML Acronym" w:semiHidden="1" w:unhideWhenUsed="1"/>
+    <w:lsdException w:name="HTML Address" w:semiHidden="1" w:unhideWhenUsed="1"/>
+    <w:lsdException w:name="HTML Cite" w:semiHidden="1" w:unhideWhenUsed="1"/>
+    <w:lsdException w:name="HTML Code" w:semiHidden="1" w:unhideWhenUsed="1"/>
+    <w:lsdException w:name="HTML Definition" w:semiHidden="1" w:unhideWhenUsed="1"/>
+    <w:lsdException w:name="HTML Keyboard" w:semiHidden="1" w:unhideWhenUsed="1"/>
+    <w:lsdException w:name="HTML Preformatted" w:semiHidden="1" w:unhideWhenUsed="1"/>
+    <w:lsdException w:name="HTML Sample" w:semiHidden="1" w:unhideWhenUsed="1"/>
+    <w:lsdException w:name="HTML Typewriter" w:semiHidden="1" w:unhideWhenUsed="1"/>
+    <w:lsdException w:name="HTML Variable" w:semiHidden="1" w:unhideWhenUsed="1"/>
+    <w:lsdException w:name="Normal Table" w:semiHidden="1" w:unhideWhenUsed="1"/>
+    <w:lsdException w:name="annotation subject" w:semiHidden="1" w:unhideWhenUsed="1"/>
+    <w:lsdException w:name="No List" w:semiHidden="1" w:unhideWhenUsed="1"/>
+    <w:lsdException w:name="Outline List 1" w:semiHidden="1" w:unhideWhenUsed="1"/>
+    <w:lsdException w:name="Outline List 2" w:semiHidden="1" w:unhideWhenUsed="1"/>
+    <w:lsdException w:name="Outline List 3" w:semiHidden="1" w:unhideWhenUsed="1"/>
+    <w:lsdException w:name="Table Simple 1" w:semiHidden="1" w:unhideWhenUsed="1"/>
+    <w:lsdException w:name="Table Simple 2" w:semiHidden="1" w:unhideWhenUsed="1"/>
+    <w:lsdException w:name="Table Simple 3" w:semiHidden="1" w:unhideWhenUsed="1"/>
+    <w:lsdException w:name="Table Classic 1" w:semiHidden="1" w:unhideWhenUsed="1"/>
+    <w:lsdException w:name="Table Classic 2" w:semiHidden="1" w:unhideWhenUsed="1"/>
+    <w:lsdException w:name="Table Classic 3" w:semiHidden="1" w:unhideWhenUsed="1"/>
+    <w:lsdException w:name="Table Classic 4" w:semiHidden="1" w:unhideWhenUsed="1"/>
+    <w:lsdException w:name="Table Colorful 1" w:semiHidden="1" w:unhideWhenUsed="1"/>
+    <w:lsdException w:name="Table Colorful 2" w:semiHidden="1" w:unhideWhenUsed="1"/>
+    <w:lsdException w:name="Table Colorful 3" w:semiHidden="1" w:unhideWhenUsed="1"/>
+    <w:lsdException w:name="Table Columns 1" w:semiHidden="1" w:unhideWhenUsed="1"/>
+    <w:lsdException w:name="Table Columns 2" w:semiHidden="1" w:unhideWhenUsed="1"/>
+    <w:lsdException w:name="Table Columns 3" w:semiHidden="1" w:unhideWhenUsed="1"/>
+    <w:lsdException w:name="Table Columns 4" w:semiHidden="1" w:unhideWhenUsed="1"/>
+    <w:lsdException w:name="Table Columns 5" w:semiHidden="1" w:unhideWhenUsed="1"/>
+    <w:lsdException w:name="Table Grid 1" w:semiHidden="1" w:unhideWhenUsed="1"/>
+    <w:lsdException w:name="Table Grid 2" w:semiHidden="1" w:unhideWhenUsed="1"/>
+    <w:lsdException w:name="Table Grid 3" w:semiHidden="1" w:unhideWhenUsed="1"/>
+    <w:lsdException w:name="Table Grid 4" w:semiHidden="1" w:unhideWhenUsed="1"/>
+    <w:lsdException w:name="Table Grid 5" w:semiHidden="1" w:unhideWhenUsed="1"/>
+    <w:lsdException w:name="Table Grid 6" w:semiHidden="1" w:unhideWhenUsed="1"/>
+    <w:lsdException w:name="Table Grid 7" w:semiHidden="1" w:unhideWhenUsed="1"/>
+    <w:lsdException w:name="Table Grid 8" w:semiHidden="1" w:unhideWhenUsed="1"/>
+    <w:lsdException w:name="Table List 1" w:semiHidden="1" w:unhideWhenUsed="1"/>
+    <w:lsdException w:name="Table List 2" w:semiHidden="1" w:unhideWhenUsed="1"/>
+    <w:lsdException w:name="Table List 3" w:semiHidden="1" w:unhideWhenUsed="1"/>
+    <w:lsdException w:name="Table List 4" w:semiHidden="1" w:unhideWhenUsed="1"/>
+    <w:lsdException w:name="Table List 5" w:semiHidden="1" w:unhideWhenUsed="1"/>
+    <w:lsdException w:name="Table List 6" w:semiHidden="1" w:unhideWhenUsed="1"/>
+    <w:lsdException w:name="Table List 7" w:semiHidden="1" w:unhideWhenUsed="1"/>
+    <w:lsdException w:name="Table List 8" w:semiHidden="1" w:unhideWhenUsed="1"/>
+    <w:lsdException w:name="Table 3D effects 1" w:semiHidden="1" w:unhideWhenUsed="1"/>
+    <w:lsdException w:name="Table 3D effects 2" w:semiHidden="1" w:unhideWhenUsed="1"/>
+    <w:lsdException w:name="Table 3D effects 3" w:semiHidden="1" w:unhideWhenUsed="1"/>
+    <w:lsdException w:name="Table Contemporary" w:semiHidden="1" w:unhideWhenUsed="1"/>
+    <w:lsdException w:name="Table Elegant" w:semiHidden="1" w:unhideWhenUsed="1"/>
+    <w:lsdException w:name="Table Professional" w:semiHidden="1" w:unhideWhenUsed="1"/>
+    <w:lsdException w:name="Table Subtle 1" w:semiHidden="1" w:unhideWhenUsed="1"/>
+    <w:lsdException w:name="Table Subtle 2" w:semiHidden="1" w:unhideWhenUsed="1"/>
+    <w:lsdException w:name="Table Web 1" w:semiHidden="1" w:unhideWhenUsed="1"/>
+    <w:lsdException w:name="Table Web 2" w:semiHidden="1" w:unhideWhenUsed="1"/>
+    <w:lsdException w:name="Table Web 3" w:semiHidden="1" w:unhideWhenUsed="1"/>
+    <w:lsdException w:name="Balloon Text" w:semiHidden="1" w:unhideWhenUsed="1"/>
+    <w:lsdException w:name="Table Theme" w:semiHidden="1" w:unhideWhenUsed="1"/>
+    <w:lsdException w:name="Note Level 1" w:semiHidden="1" w:unhideWhenUsed="1"/>
+    <w:lsdException w:name="Note Level 2" w:semiHidden="1" w:unhideWhenUsed="1"/>
+    <w:lsdException w:name="Note Level 3" w:semiHidden="1" w:unhideWhenUsed="1"/>
+    <w:lsdException w:name="Note Level 4" w:semiHidden="1" w:unhideWhenUsed="1"/>
+    <w:lsdException w:name="Note Level 5" w:semiHidden="1" w:unhideWhenUsed="1"/>
+    <w:lsdException w:name="Note Level 6" w:semiHidden="1" w:unhideWhenUsed="1"/>
+    <w:lsdException w:name="Note Level 7" w:semiHidden="1" w:unhideWhenUsed="1"/>
+    <w:lsdException w:name="Light Shading"/>
+    <w:lsdException w:name="Light List"/>
+    <w:lsdException w:name="Light Grid"/>
+    <w:lsdException w:name="Medium Shading 1"/>
+    <w:lsdException w:name="Medium Shading 2"/>
+    <w:lsdException w:name="Medium List 1"/>
+    <w:lsdException w:name="Medium List 2"/>
+    <w:lsdException w:name="Medium Grid 1"/>
+    <w:lsdException w:name="Medium Grid 2"/>
+    <w:lsdException w:name="Medium Grid 3"/>
+    <w:lsdException w:name="Dark List"/>
+    <w:lsdException w:name="Colorful Shading"/>
+    <w:lsdException w:name="Colorful List"/>
+    <w:lsdException w:name="Colorful Grid"/>
+    <w:lsdException w:name="Light Shading Accent 1"/>
+    <w:lsdException w:name="Light List Accent 1"/>
+    <w:lsdException w:name="Light Grid Accent 1"/>
+    <w:lsdException w:name="Medium Shading 1 Accent 1"/>
+    <w:lsdException w:name="Medium Shading 2 Accent 1"/>
+    <w:lsdException w:name="Medium List 1 Accent 1"/>
+    <w:lsdException w:name="Revision" w:semiHidden="1"/>
+    <w:lsdException w:name="Medium List 2 Accent 1"/>
+    <w:lsdException w:name="Medium Grid 1 Accent 1"/>
+    <w:lsdException w:name="Medium Grid 2 Accent 1"/>
+    <w:lsdException w:name="Medium Grid 3 Accent 1"/>
+    <w:lsdException w:name="Dark List Accent 1"/>
+    <w:lsdException w:name="Colorful Shading Accent 1"/>
+    <w:lsdException w:name="Colorful List Accent 1"/>
+    <w:lsdException w:name="Colorful Grid Accent 1"/>
+    <w:lsdException w:name="Light Shading Accent 2"/>
+    <w:lsdException w:name="Light List Accent 2"/>
+    <w:lsdException w:name="Light Grid Accent 2"/>
+    <w:lsdException w:name="Medium Shading 1 Accent 2"/>
+    <w:lsdException w:name="Medium Shading 2 Accent 2"/>
+    <w:lsdException w:name="Medium List 1 Accent 2"/>
+    <w:lsdException w:name="Medium List 2 Accent 2"/>
+    <w:lsdException w:name="Medium Grid 1 Accent 2"/>
+    <w:lsdException w:name="Medium Grid 2 Accent 2"/>
+    <w:lsdException w:name="Medium Grid 3 Accent 2"/>
+    <w:lsdException w:name="Dark List Accent 2"/>
+    <w:lsdException w:name="Colorful Shading Accent 2"/>
+    <w:lsdException w:name="Colorful List Accent 2"/>
+    <w:lsdException w:name="Colorful Grid Accent 2"/>
+    <w:lsdException w:name="Light Shading Accent 3"/>
+    <w:lsdException w:name="Light List Accent 3"/>
+    <w:lsdException w:name="Light Grid Accent 3"/>
+    <w:lsdException w:name="Medium Shading 1 Accent 3"/>
+    <w:lsdException w:name="Medium Shading 2 Accent 3"/>
+    <w:lsdException w:name="Medium List 1 Accent 3"/>
+    <w:lsdException w:name="Medium List 2 Accent 3"/>
+    <w:lsdException w:name="Medium Grid 1 Accent 3"/>
+    <w:lsdException w:name="Medium Grid 2 Accent 3"/>
+    <w:lsdException w:name="Medium Grid 3 Accent 3"/>
+    <w:lsdException w:name="Dark List Accent 3"/>
+    <w:lsdException w:name="Colorful Shading Accent 3"/>
+    <w:lsdException w:name="Colorful List Accent 3"/>
+    <w:lsdException w:name="Colorful Grid Accent 3"/>
+    <w:lsdException w:name="Light Shading Accent 4"/>
+    <w:lsdException w:name="Light List Accent 4"/>
+    <w:lsdException w:name="Light Grid Accent 4"/>
+    <w:lsdException w:name="Medium Shading 1 Accent 4"/>
+    <w:lsdException w:name="Medium Shading 2 Accent 4"/>
+    <w:lsdException w:name="Medium List 1 Accent 4"/>
+    <w:lsdException w:name="Medium List 2 Accent 4"/>
+    <w:lsdException w:name="Medium Grid 1 Accent 4"/>
+    <w:lsdException w:name="Medium Grid 2 Accent 4"/>
+    <w:lsdException w:name="Medium Grid 3 Accent 4"/>
+    <w:lsdException w:name="Dark List Accent 4"/>
+    <w:lsdException w:name="Colorful Shading Accent 4"/>
+    <w:lsdException w:name="Colorful List Accent 4"/>
+    <w:lsdException w:name="Colorful Grid Accent 4"/>
+    <w:lsdException w:name="Light Shading Accent 5"/>
+    <w:lsdException w:name="Light List Accent 5"/>
+    <w:lsdException w:name="Light Grid Accent 5"/>
+    <w:lsdException w:name="Medium Shading 1 Accent 5"/>
+    <w:lsdException w:name="Medium Shading 2 Accent 5"/>
+    <w:lsdException w:name="Medium List 1 Accent 5"/>
+    <w:lsdException w:name="Medium List 2 Accent 5"/>
+    <w:lsdException w:name="Medium Grid 1 Accent 5"/>
+    <w:lsdException w:name="Medium Grid 2 Accent 5"/>
+    <w:lsdException w:name="Medium Grid 3 Accent 5"/>
+    <w:lsdException w:name="Dark List Accent 5"/>
+    <w:lsdException w:name="Colorful Shading Accent 5"/>
+    <w:lsdException w:name="Colorful List Accent 5"/>
+    <w:lsdException w:name="Colorful Grid Accent 5"/>
+    <w:lsdException w:name="Light Shading Accent 6"/>
+    <w:lsdException w:name="Light List Accent 6"/>
+    <w:lsdException w:name="Light Grid Accent 6"/>
+    <w:lsdException w:name="Medium Shading 1 Accent 6"/>
+    <w:lsdException w:name="Medium Shading 2 Accent 6"/>
+    <w:lsdException w:name="Medium List 1 Accent 6"/>
+    <w:lsdException w:name="Medium List 2 Accent 6"/>
+    <w:lsdException w:name="Medium Grid 1 Accent 6"/>
+    <w:lsdException w:name="Medium Grid 2 Accent 6"/>
+    <w:lsdException w:name="Medium Grid 3 Accent 6"/>
+    <w:lsdException w:name="Dark List Accent 6"/>
+    <w:lsdException w:name="Colorful Shading Accent 6"/>
+    <w:lsdException w:name="Colorful List Accent 6"/>
+    <w:lsdException w:name="Colorful Grid Accent 6"/>
+    <w:lsdException w:name="Plain Table 1" w:uiPriority="41"/>
+    <w:lsdException w:name="Plain Table 2" w:uiPriority="42"/>
+    <w:lsdException w:name="Plain Table 3" w:uiPriority="43"/>
+    <w:lsdException w:name="Plain Table 4" w:uiPriority="44"/>
+    <w:lsdException w:name="Plain Table 5" w:uiPriority="45"/>
+    <w:lsdException w:name="Grid Table Light" w:uiPriority="40"/>
+    <w:lsdException w:name="Grid Table 1 Light" w:uiPriority="46"/>
+    <w:lsdException w:name="Grid Table 2" w:uiPriority="47"/>
+    <w:lsdException w:name="Grid Table 3" w:uiPriority="48"/>
+    <w:lsdException w:name="Grid Table 4" w:uiPriority="49"/>
+    <w:lsdException w:name="Grid Table 5 Dark" w:uiPriority="50"/>
+    <w:lsdException w:name="Grid Table 6 Colorful" w:uiPriority="51"/>
+    <w:lsdException w:name="Grid Table 7 Colorful" w:uiPriority="52"/>
+    <w:lsdException w:name="Grid Table 1 Light Accent 1" w:uiPriority="46"/>
+    <w:lsdException w:name="Grid Table 2 Accent 1" w:uiPriority="47"/>
+    <w:lsdException w:name="Grid Table 3 Accent 1" w:uiPriority="48"/>
+    <w:lsdException w:name="Grid Table 4 Accent 1" w:uiPriority="49"/>
+    <w:lsdException w:name="Grid Table 5 Dark Accent 1" w:uiPriority="50"/>
+    <w:lsdException w:name="Grid Table 6 Colorful Accent 1" w:uiPriority="51"/>
+    <w:lsdException w:name="Grid Table 7 Colorful Accent 1" w:uiPriority="52"/>
+    <w:lsdException w:name="Grid Table 1 Light Accent 2" w:uiPriority="46"/>
+    <w:lsdException w:name="Grid Table 2 Accent 2" w:uiPriority="47"/>
+    <w:lsdException w:name="Grid Table 3 Accent 2" w:uiPriority="48"/>
+    <w:lsdException w:name="Grid Table 4 Accent 2" w:uiPriority="49"/>
+    <w:lsdException w:name="Grid Table 5 Dark Accent 2" w:uiPriority="50"/>
+    <w:lsdException w:name="Grid Table 6 Colorful Accent 2" w:uiPriority="51"/>
+    <w:lsdException w:name="Grid Table 7 Colorful Accent 2" w:uiPriority="52"/>
+    <w:lsdException w:name="Grid Table 1 Light Accent 3" w:uiPriority="46"/>
+    <w:lsdException w:name="Grid Table 2 Accent 3" w:uiPriority="47"/>
+    <w:lsdException w:name="Grid Table 3 Accent 3" w:uiPriority="48"/>
+    <w:lsdException w:name="Grid Table 4 Accent 3" w:uiPriority="49"/>
+    <w:lsdException w:name="Grid Table 5 Dark Accent 3" w:uiPriority="50"/>
+    <w:lsdException w:name="Grid Table 6 Colorful Accent 3" w:uiPriority="51"/>
+    <w:lsdException w:name="Grid Table 7 Colorful Accent 3" w:uiPriority="52"/>
+    <w:lsdException w:name="Grid Table 1 Light Accent 4" w:uiPriority="46"/>
+    <w:lsdException w:name="Grid Table 2 Accent 4" w:uiPriority="47"/>
+    <w:lsdException w:name="Grid Table 3 Accent 4" w:uiPriority="48"/>
+    <w:lsdException w:name="Grid Table 4 Accent 4" w:uiPriority="49"/>
+    <w:lsdException w:name="Grid Table 5 Dark Accent 4" w:uiPriority="50"/>
+    <w:lsdException w:name="Grid Table 6 Colorful Accent 4" w:uiPriority="51"/>
+    <w:lsdException w:name="Grid Table 7 Colorful Accent 4" w:uiPriority="52"/>
+    <w:lsdException w:name="Grid Table 1 Light Accent 5" w:uiPriority="46"/>
+    <w:lsdException w:name="Grid Table 2 Accent 5" w:uiPriority="47"/>
+    <w:lsdException w:name="Grid Table 3 Accent 5" w:uiPriority="48"/>
+    <w:lsdException w:name="Grid Table 4 Accent 5" w:uiPriority="49"/>
+    <w:lsdException w:name="Grid Table 5 Dark Accent 5" w:uiPriority="50"/>
+    <w:lsdException w:name="Grid Table 6 Colorful Accent 5" w:uiPriority="51"/>
+    <w:lsdException w:name="Grid Table 7 Colorful Accent 5" w:uiPriority="52"/>
+    <w:lsdException w:name="Grid Table 1 Light Accent 6" w:uiPriority="46"/>
+    <w:lsdException w:name="Grid Table 2 Accent 6" w:uiPriority="47"/>
+    <w:lsdException w:name="Grid Table 3 Accent 6" w:uiPriority="48"/>
+    <w:lsdException w:name="Grid Table 4 Accent 6" w:uiPriority="49"/>
+    <w:lsdException w:name="Grid Table 5 Dark Accent 6" w:uiPriority="50"/>
+    <w:lsdException w:name="Grid Table 6 Colorful Accent 6" w:uiPriority="51"/>
+    <w:lsdException w:name="Grid Table 7 Colorful Accent 6" w:uiPriority="52"/>
+    <w:lsdException w:name="List Table 1 Light" w:uiPriority="46"/>
+    <w:lsdException w:name="List Table 2" w:uiPriority="47"/>
+    <w:lsdException w:name="List Table 3" w:uiPriority="48"/>
+    <w:lsdException w:name="List Table 4" w:uiPriority="49"/>
+    <w:lsdException w:name="List Table 5 Dark" w:uiPriority="50"/>
+    <w:lsdException w:name="List Table 6 Colorful" w:uiPriority="51"/>
+    <w:lsdException w:name="List Table 7 Colorful" w:uiPriority="52"/>
+    <w:lsdException w:name="List Table 1 Light Accent 1" w:uiPriority="46"/>
+    <w:lsdException w:name="List Table 2 Accent 1" w:uiPriority="47"/>
+    <w:lsdException w:name="List Table 3 Accent 1" w:uiPriority="48"/>
+    <w:lsdException w:name="List Table 4 Accent 1" w:uiPriority="49"/>
+    <w:lsdException w:name="List Table 5 Dark Accent 1" w:uiPriority="50"/>
+    <w:lsdException w:name="List Table 6 Colorful Accent 1" w:uiPriority="51"/>
+    <w:lsdException w:name="List Table 7 Colorful Accent 1" w:uiPriority="52"/>
+    <w:lsdException w:name="List Table 1 Light Accent 2" w:uiPriority="46"/>
+    <w:lsdException w:name="List Table 2 Accent 2" w:uiPriority="47"/>
+    <w:lsdException w:name="List Table 3 Accent 2" w:uiPriority="48"/>
+    <w:lsdException w:name="List Table 4 Accent 2" w:uiPriority="49"/>
+    <w:lsdException w:name="List Table 5 Dark Accent 2" w:uiPriority="50"/>
+    <w:lsdException w:name="List Table 6 Colorful Accent 2" w:uiPriority="51"/>
+    <w:lsdException w:name="List Table 7 Colorful Accent 2" w:uiPriority="52"/>
+    <w:lsdException w:name="List Table 1 Light Accent 3" w:uiPriority="46"/>
+    <w:lsdException w:name="List Table 2 Accent 3" w:uiPriority="47"/>
+    <w:lsdException w:name="List Table 3 Accent 3" w:uiPriority="48"/>
+    <w:lsdException w:name="List Table 4 Accent 3" w:uiPriority="49"/>
+    <w:lsdException w:name="List Table 5 Dark Accent 3" w:uiPriority="50"/>
+    <w:lsdException w:name="List Table 6 Colorful Accent 3" w:uiPriority="51"/>
+    <w:lsdException w:name="List Table 7 Colorful Accent 3" w:uiPriority="52"/>
+    <w:lsdException w:name="List Table 1 Light Accent 4" w:uiPriority="46"/>
+    <w:lsdException w:name="List Table 2 Accent 4" w:uiPriority="47"/>
+    <w:lsdException w:name="List Table 3 Accent 4" w:uiPriority="48"/>
+    <w:lsdException w:name="List Table 4 Accent 4" w:uiPriority="49"/>
+    <w:lsdException w:name="List Table 5 Dark Accent 4" w:uiPriority="50"/>
+    <w:lsdException w:name="List Table 6 Colorful Accent 4" w:uiPriority="51"/>
+    <w:lsdException w:name="List Table 7 Colorful Accent 4" w:uiPriority="52"/>
+    <w:lsdException w:name="List Table 1 Light Accent 5" w:uiPriority="46"/>
+    <w:lsdException w:name="List Table 2 Accent 5" w:uiPriority="47"/>
+    <w:lsdException w:name="List Table 3 Accent 5" w:uiPriority="48"/>
+    <w:lsdException w:name="List Table 4 Accent 5" w:uiPriority="49"/>
+    <w:lsdException w:name="List Table 5 Dark Accent 5" w:uiPriority="50"/>
+    <w:lsdException w:name="List Table 6 Colorful Accent 5" w:uiPriority="51"/>
+    <w:lsdException w:name="List Table 7 Colorful Accent 5" w:uiPriority="52"/>
+    <w:lsdException w:name="List Table 1 Light Accent 6" w:uiPriority="46"/>
+    <w:lsdException w:name="List Table 2 Accent 6" w:uiPriority="47"/>
+    <w:lsdException w:name="List Table 3 Accent 6" w:uiPriority="48"/>
+    <w:lsdException w:name="List Table 4 Accent 6" w:uiPriority="49"/>
+    <w:lsdException w:name="List Table 5 Dark Accent 6" w:uiPriority="50"/>
+    <w:lsdException w:name="List Table 6 Colorful Accent 6" w:uiPriority="51"/>
+    <w:lsdException w:name="List Table 7 Colorful Accent 6" w:uiPriority="52"/>
+    <w:lsdException w:name="Mention" w:semiHidden="1" w:uiPriority="99" w:unhideWhenUsed="1"/>
+    <w:lsdException w:name="Smart Hyperlink" w:semiHidden="1" w:uiPriority="99" w:unhideWhenUsed="1"/>
+  </w:latentStyles>
   <w:style w:type="paragraph" w:default="1" w:styleId="Normal">
     <w:name w:val="Normal"/>
     <w:qFormat/>
@@ -593,6 +1307,7 @@
     <w:next w:val="BodyText"/>
     <w:uiPriority w:val="9"/>
     <w:qFormat/>
+    <w:rsid w:val="00D72C7A"/>
     <w:pPr>
       <w:keepNext/>
       <w:keepLines/>
@@ -600,12 +1315,15 @@
       <w:outlineLvl w:val="0"/>
     </w:pPr>
     <w:rPr>
-      <w:rFonts w:asciiTheme="majorHAnsi" w:eastAsiaTheme="majorEastAsia" w:hAnsiTheme="majorHAnsi" w:cstheme="majorBidi"/>
+      <w:rFonts w:ascii="Times New Roman" w:eastAsiaTheme="majorEastAsia" w:hAnsi="Times New Roman" w:cstheme="majorBidi"/>
       <w:b/>
       <w:bCs/>
-      <w:color w:val="345A8A" w:themeColor="accent1" w:themeShade="B5"/>
+      <w:color w:val="000000" w:themeColor="text1"/>
+      <w:kern w:val="24"/>
       <w:sz w:val="32"/>
       <w:szCs w:val="32"/>
+      <w14:ligatures w14:val="standardContextual"/>
+      <w14:numForm w14:val="oldStyle"/>
     </w:rPr>
   </w:style>
   <w:style w:type="paragraph" w:styleId="Heading2">
@@ -615,6 +1333,7 @@
     <w:uiPriority w:val="9"/>
     <w:unhideWhenUsed/>
     <w:qFormat/>
+    <w:rsid w:val="00D72C7A"/>
     <w:pPr>
       <w:keepNext/>
       <w:keepLines/>
@@ -622,12 +1341,15 @@
       <w:outlineLvl w:val="1"/>
     </w:pPr>
     <w:rPr>
-      <w:rFonts w:asciiTheme="majorHAnsi" w:eastAsiaTheme="majorEastAsia" w:hAnsiTheme="majorHAnsi" w:cstheme="majorBidi"/>
+      <w:rFonts w:ascii="Times New Roman" w:eastAsiaTheme="majorEastAsia" w:hAnsi="Times New Roman" w:cstheme="majorBidi"/>
       <w:b/>
       <w:bCs/>
-      <w:color w:val="4F81BD" w:themeColor="accent1"/>
+      <w:color w:val="000000" w:themeColor="text1"/>
+      <w:kern w:val="32"/>
       <w:sz w:val="32"/>
       <w:szCs w:val="32"/>
+      <w14:ligatures w14:val="standardContextual"/>
+      <w14:numForm w14:val="oldStyle"/>
     </w:rPr>
   </w:style>
   <w:style w:type="paragraph" w:styleId="Heading3">
@@ -637,6 +1359,7 @@
     <w:uiPriority w:val="9"/>
     <w:unhideWhenUsed/>
     <w:qFormat/>
+    <w:rsid w:val="00D72C7A"/>
     <w:pPr>
       <w:keepNext/>
       <w:keepLines/>
@@ -644,12 +1367,15 @@
       <w:outlineLvl w:val="2"/>
     </w:pPr>
     <w:rPr>
-      <w:rFonts w:asciiTheme="majorHAnsi" w:eastAsiaTheme="majorEastAsia" w:hAnsiTheme="majorHAnsi" w:cstheme="majorBidi"/>
+      <w:rFonts w:ascii="Times New Roman" w:eastAsiaTheme="majorEastAsia" w:hAnsi="Times New Roman" w:cstheme="majorBidi"/>
       <w:b/>
       <w:bCs/>
-      <w:color w:val="4F81BD" w:themeColor="accent1"/>
+      <w:color w:val="000000" w:themeColor="text1"/>
+      <w:kern w:val="28"/>
       <w:sz w:val="28"/>
       <w:szCs w:val="28"/>
+      <w14:ligatures w14:val="standardContextual"/>
+      <w14:numForm w14:val="oldStyle"/>
     </w:rPr>
   </w:style>
   <w:style w:type="paragraph" w:styleId="Heading4">
@@ -659,6 +1385,7 @@
     <w:uiPriority w:val="9"/>
     <w:unhideWhenUsed/>
     <w:qFormat/>
+    <w:rsid w:val="00D72C7A"/>
     <w:pPr>
       <w:keepNext/>
       <w:keepLines/>
@@ -666,10 +1393,13 @@
       <w:outlineLvl w:val="3"/>
     </w:pPr>
     <w:rPr>
-      <w:rFonts w:asciiTheme="majorHAnsi" w:eastAsiaTheme="majorEastAsia" w:hAnsiTheme="majorHAnsi" w:cstheme="majorBidi"/>
+      <w:rFonts w:ascii="Times New Roman" w:eastAsiaTheme="majorEastAsia" w:hAnsi="Times New Roman" w:cstheme="majorBidi"/>
       <w:b/>
       <w:bCs/>
-      <w:color w:val="4F81BD" w:themeColor="accent1"/>
+      <w:color w:val="000000" w:themeColor="text1"/>
+      <w:kern w:val="24"/>
+      <w14:ligatures w14:val="standardContextual"/>
+      <w14:numForm w14:val="oldStyle"/>
     </w:rPr>
   </w:style>
   <w:style w:type="paragraph" w:styleId="Heading5">
@@ -710,7 +1440,7 @@
     </w:pPr>
     <w:rPr>
       <w:rFonts w:asciiTheme="majorHAnsi" w:eastAsiaTheme="majorEastAsia" w:hAnsiTheme="majorHAnsi" w:cstheme="majorBidi"/>
-      <w:color w:val="4F81BD" w:themeColor="accent1"/>
+      <w:color w:val="DDDDDD" w:themeColor="accent1"/>
     </w:rPr>
   </w:style>
   <w:style w:type="character" w:default="1" w:styleId="DefaultParagraphFont">
@@ -743,10 +1473,18 @@
   <w:style w:type="paragraph" w:styleId="BodyText">
     <w:name w:val="Body Text"/>
     <w:basedOn w:val="Normal"/>
+    <w:link w:val="BodyTextChar"/>
     <w:qFormat/>
+    <w:rsid w:val="00157282"/>
     <w:pPr>
       <w:spacing w:before="180" w:after="180"/>
     </w:pPr>
+    <w:rPr>
+      <w:rFonts w:ascii="Times New Roman" w:hAnsi="Times New Roman"/>
+      <w:kern w:val="20"/>
+      <w14:ligatures w14:val="standardContextual"/>
+      <w14:numForm w14:val="oldStyle"/>
+    </w:rPr>
   </w:style>
   <w:style w:type="paragraph" w:customStyle="1" w:styleId="FirstParagraph">
     <w:name w:val="First Paragraph"/>
@@ -767,6 +1505,7 @@
     <w:basedOn w:val="Normal"/>
     <w:next w:val="BodyText"/>
     <w:qFormat/>
+    <w:rsid w:val="009470D2"/>
     <w:pPr>
       <w:keepNext/>
       <w:keepLines/>
@@ -774,12 +1513,15 @@
       <w:jc w:val="center"/>
     </w:pPr>
     <w:rPr>
-      <w:rFonts w:asciiTheme="majorHAnsi" w:eastAsiaTheme="majorEastAsia" w:hAnsiTheme="majorHAnsi" w:cstheme="majorBidi"/>
+      <w:rFonts w:ascii="Times New Roman Bold" w:eastAsiaTheme="majorEastAsia" w:hAnsi="Times New Roman Bold" w:cstheme="majorBidi"/>
       <w:b/>
       <w:bCs/>
-      <w:color w:val="345A8A" w:themeColor="accent1" w:themeShade="B5"/>
+      <w:color w:val="000000" w:themeColor="text1"/>
+      <w:kern w:val="24"/>
       <w:sz w:val="36"/>
       <w:szCs w:val="36"/>
+      <w14:ligatures w14:val="standardContextual"/>
+      <w14:numForm w14:val="oldStyle"/>
     </w:rPr>
   </w:style>
   <w:style w:type="paragraph" w:styleId="Subtitle">
@@ -820,14 +1562,20 @@
     <w:basedOn w:val="Normal"/>
     <w:next w:val="BodyText"/>
     <w:qFormat/>
+    <w:rsid w:val="00157282"/>
     <w:pPr>
       <w:keepNext/>
       <w:keepLines/>
       <w:spacing w:before="300" w:after="300"/>
     </w:pPr>
     <w:rPr>
+      <w:rFonts w:ascii="Times New Roman" w:hAnsi="Times New Roman"/>
+      <w:kern w:val="20"/>
       <w:sz w:val="20"/>
       <w:szCs w:val="20"/>
+      <w14:ligatures w14:val="standardContextual"/>
+      <w14:numForm w14:val="oldStyle"/>
+      <w14:cntxtAlts/>
     </w:rPr>
   </w:style>
   <w:style w:type="paragraph" w:styleId="Bibliography">
@@ -934,7 +1682,7 @@
     <w:name w:val="Hyperlink"/>
     <w:basedOn w:val="CaptionChar"/>
     <w:rPr>
-      <w:color w:val="4F81BD" w:themeColor="accent1"/>
+      <w:color w:val="DDDDDD" w:themeColor="accent1"/>
     </w:rPr>
   </w:style>
   <w:style w:type="paragraph" w:styleId="TOCHeading">
@@ -951,7 +1699,7 @@
     <w:rPr>
       <w:b w:val="0"/>
       <w:bCs w:val="0"/>
-      <w:color w:val="365F91" w:themeColor="accent1" w:themeShade="BF"/>
+      <w:color w:val="A5A5A5" w:themeColor="accent1" w:themeShade="BF"/>
     </w:rPr>
   </w:style>
   <w:style w:type="paragraph" w:customStyle="1" w:styleId="SourceCode">
@@ -1289,732 +2037,17 @@
     <w:basedOn w:val="DefaultParagraphFont"/>
     <w:rsid w:val="00014752"/>
   </w:style>
-</w:styles>
-</file>
-
-<file path=word/stylesWithEffects.xml><?xml version="1.0" encoding="utf-8"?>
-<w:styles xmlns:wpc="http://schemas.microsoft.com/office/word/2010/wordprocessingCanvas" xmlns:mc="http://schemas.openxmlformats.org/markup-compatibility/2006" xmlns:o="urn:schemas-microsoft-com:office:office" xmlns:r="http://schemas.openxmlformats.org/officeDocument/2006/relationships" xmlns:m="http://schemas.openxmlformats.org/officeDocument/2006/math" xmlns:v="urn:schemas-microsoft-com:vml" xmlns:wp14="http://schemas.microsoft.com/office/word/2010/wordprocessingDrawing" xmlns:wp="http://schemas.openxmlformats.org/drawingml/2006/wordprocessingDrawing" xmlns:w10="urn:schemas-microsoft-com:office:word" xmlns:w="http://schemas.openxmlformats.org/wordprocessingml/2006/main" xmlns:w14="http://schemas.microsoft.com/office/word/2010/wordml" xmlns:wpg="http://schemas.microsoft.com/office/word/2010/wordprocessingGroup" xmlns:wpi="http://schemas.microsoft.com/office/word/2010/wordprocessingInk" xmlns:wne="http://schemas.microsoft.com/office/word/2006/wordml" xmlns:wps="http://schemas.microsoft.com/office/word/2010/wordprocessingShape" mc:Ignorable="w14 wp14">
-  <w:docDefaults>
-    <w:rPrDefault>
-      <w:rPr>
-        <w:rFonts w:asciiTheme="minorHAnsi" w:eastAsiaTheme="minorHAnsi" w:hAnsiTheme="minorHAnsi" w:cstheme="minorBidi"/>
-        <w:sz w:val="24"/>
-        <w:szCs w:val="24"/>
-        <w:lang w:val="en-US" w:eastAsia="en-US" w:bidi="ar-SA"/>
-      </w:rPr>
-    </w:rPrDefault>
-    <w:pPrDefault>
-      <w:pPr>
-        <w:spacing w:after="200"/>
-      </w:pPr>
-    </w:pPrDefault>
-  </w:docDefaults>
-  <w:latentStyles w:defLockedState="0" w:defUIPriority="0" w:defSemiHidden="0" w:defUnhideWhenUsed="0" w:defQFormat="0" w:count="267"/>
-  <w:style w:type="paragraph" w:default="1" w:styleId="Normal">
-    <w:name w:val="Normal"/>
-    <w:qFormat/>
-  </w:style>
-  <w:style w:type="paragraph" w:styleId="Heading1">
-    <w:name w:val="heading 1"/>
-    <w:basedOn w:val="Normal"/>
-    <w:next w:val="BodyText"/>
-    <w:uiPriority w:val="9"/>
-    <w:qFormat/>
-    <w:pPr>
-      <w:keepNext/>
-      <w:keepLines/>
-      <w:spacing w:before="480" w:after="0"/>
-      <w:outlineLvl w:val="0"/>
-    </w:pPr>
-    <w:rPr>
-      <w:rFonts w:asciiTheme="majorHAnsi" w:eastAsiaTheme="majorEastAsia" w:hAnsiTheme="majorHAnsi" w:cstheme="majorBidi"/>
-      <w:b/>
-      <w:bCs/>
-      <w:color w:val="345A8A" w:themeColor="accent1" w:themeShade="B5"/>
-      <w:sz w:val="32"/>
-      <w:szCs w:val="32"/>
-    </w:rPr>
-  </w:style>
-  <w:style w:type="paragraph" w:styleId="Heading2">
-    <w:name w:val="heading 2"/>
-    <w:basedOn w:val="Normal"/>
-    <w:next w:val="BodyText"/>
-    <w:uiPriority w:val="9"/>
-    <w:unhideWhenUsed/>
-    <w:qFormat/>
-    <w:pPr>
-      <w:keepNext/>
-      <w:keepLines/>
-      <w:spacing w:before="200" w:after="0"/>
-      <w:outlineLvl w:val="1"/>
-    </w:pPr>
-    <w:rPr>
-      <w:rFonts w:asciiTheme="majorHAnsi" w:eastAsiaTheme="majorEastAsia" w:hAnsiTheme="majorHAnsi" w:cstheme="majorBidi"/>
-      <w:b/>
-      <w:bCs/>
-      <w:color w:val="4F81BD" w:themeColor="accent1"/>
-      <w:sz w:val="32"/>
-      <w:szCs w:val="32"/>
-    </w:rPr>
-  </w:style>
-  <w:style w:type="paragraph" w:styleId="Heading3">
-    <w:name w:val="heading 3"/>
-    <w:basedOn w:val="Normal"/>
-    <w:next w:val="BodyText"/>
-    <w:uiPriority w:val="9"/>
-    <w:unhideWhenUsed/>
-    <w:qFormat/>
-    <w:pPr>
-      <w:keepNext/>
-      <w:keepLines/>
-      <w:spacing w:before="200" w:after="0"/>
-      <w:outlineLvl w:val="2"/>
-    </w:pPr>
-    <w:rPr>
-      <w:rFonts w:asciiTheme="majorHAnsi" w:eastAsiaTheme="majorEastAsia" w:hAnsiTheme="majorHAnsi" w:cstheme="majorBidi"/>
-      <w:b/>
-      <w:bCs/>
-      <w:color w:val="4F81BD" w:themeColor="accent1"/>
-      <w:sz w:val="28"/>
-      <w:szCs w:val="28"/>
-    </w:rPr>
-  </w:style>
-  <w:style w:type="paragraph" w:styleId="Heading4">
-    <w:name w:val="heading 4"/>
-    <w:basedOn w:val="Normal"/>
-    <w:next w:val="BodyText"/>
-    <w:uiPriority w:val="9"/>
-    <w:unhideWhenUsed/>
-    <w:qFormat/>
-    <w:pPr>
-      <w:keepNext/>
-      <w:keepLines/>
-      <w:spacing w:before="200" w:after="0"/>
-      <w:outlineLvl w:val="3"/>
-    </w:pPr>
-    <w:rPr>
-      <w:rFonts w:asciiTheme="majorHAnsi" w:eastAsiaTheme="majorEastAsia" w:hAnsiTheme="majorHAnsi" w:cstheme="majorBidi"/>
-      <w:b/>
-      <w:bCs/>
-      <w:color w:val="4F81BD" w:themeColor="accent1"/>
-    </w:rPr>
-  </w:style>
-  <w:style w:type="paragraph" w:styleId="Heading5">
-    <w:name w:val="heading 5"/>
-    <w:basedOn w:val="Normal"/>
-    <w:next w:val="BodyText"/>
-    <w:uiPriority w:val="9"/>
-    <w:unhideWhenUsed/>
-    <w:qFormat/>
-    <w:rsid w:val="00884F3F"/>
-    <w:pPr>
-      <w:keepNext/>
-      <w:keepLines/>
-      <w:pageBreakBefore/>
-      <w:spacing w:before="200" w:after="0" w:line="20" w:lineRule="exact"/>
-      <w:outlineLvl w:val="4"/>
-    </w:pPr>
-    <w:rPr>
-      <w:rFonts w:asciiTheme="majorHAnsi" w:eastAsiaTheme="majorEastAsia" w:hAnsiTheme="majorHAnsi" w:cstheme="majorBidi"/>
-      <w:i/>
-      <w:iCs/>
-      <w:color w:val="FFFFFF" w:themeColor="background1"/>
-      <w:sz w:val="16"/>
-    </w:rPr>
-  </w:style>
-  <w:style w:type="paragraph" w:styleId="Heading6">
-    <w:name w:val="heading 6"/>
-    <w:basedOn w:val="Normal"/>
-    <w:next w:val="BodyText"/>
-    <w:uiPriority w:val="9"/>
-    <w:unhideWhenUsed/>
-    <w:qFormat/>
-    <w:pPr>
-      <w:keepNext/>
-      <w:keepLines/>
-      <w:spacing w:before="200" w:after="0"/>
-      <w:outlineLvl w:val="5"/>
-    </w:pPr>
-    <w:rPr>
-      <w:rFonts w:asciiTheme="majorHAnsi" w:eastAsiaTheme="majorEastAsia" w:hAnsiTheme="majorHAnsi" w:cstheme="majorBidi"/>
-      <w:color w:val="4F81BD" w:themeColor="accent1"/>
-    </w:rPr>
-  </w:style>
-  <w:style w:type="character" w:default="1" w:styleId="DefaultParagraphFont">
-    <w:name w:val="Default Paragraph Font"/>
-    <w:uiPriority w:val="1"/>
-    <w:semiHidden/>
-    <w:unhideWhenUsed/>
-  </w:style>
-  <w:style w:type="table" w:default="1" w:styleId="TableNormal">
-    <w:name w:val="Normal Table"/>
-    <w:uiPriority w:val="99"/>
-    <w:semiHidden/>
-    <w:unhideWhenUsed/>
-    <w:tblPr>
-      <w:tblInd w:w="0" w:type="dxa"/>
-      <w:tblCellMar>
-        <w:top w:w="0" w:type="dxa"/>
-        <w:left w:w="108" w:type="dxa"/>
-        <w:bottom w:w="0" w:type="dxa"/>
-        <w:right w:w="108" w:type="dxa"/>
-      </w:tblCellMar>
-    </w:tblPr>
-  </w:style>
-  <w:style w:type="numbering" w:default="1" w:styleId="NoList">
-    <w:name w:val="No List"/>
-    <w:uiPriority w:val="99"/>
-    <w:semiHidden/>
-    <w:unhideWhenUsed/>
-  </w:style>
-  <w:style w:type="paragraph" w:styleId="BodyText">
-    <w:name w:val="Body Text"/>
-    <w:basedOn w:val="Normal"/>
-    <w:qFormat/>
-    <w:pPr>
-      <w:spacing w:before="180" w:after="180"/>
-    </w:pPr>
-  </w:style>
-  <w:style w:type="paragraph" w:customStyle="1" w:styleId="FirstParagraph">
-    <w:name w:val="First Paragraph"/>
-    <w:basedOn w:val="BodyText"/>
-    <w:next w:val="BodyText"/>
-    <w:qFormat/>
-  </w:style>
-  <w:style w:type="paragraph" w:customStyle="1" w:styleId="Compact">
-    <w:name w:val="Compact"/>
-    <w:basedOn w:val="BodyText"/>
-    <w:qFormat/>
-    <w:pPr>
-      <w:spacing w:before="36" w:after="36"/>
-    </w:pPr>
-  </w:style>
-  <w:style w:type="paragraph" w:styleId="Title">
-    <w:name w:val="Title"/>
-    <w:basedOn w:val="Normal"/>
-    <w:next w:val="BodyText"/>
-    <w:qFormat/>
-    <w:pPr>
-      <w:keepNext/>
-      <w:keepLines/>
-      <w:spacing w:before="480" w:after="240"/>
-      <w:jc w:val="center"/>
-    </w:pPr>
-    <w:rPr>
-      <w:rFonts w:asciiTheme="majorHAnsi" w:eastAsiaTheme="majorEastAsia" w:hAnsiTheme="majorHAnsi" w:cstheme="majorBidi"/>
-      <w:b/>
-      <w:bCs/>
-      <w:color w:val="345A8A" w:themeColor="accent1" w:themeShade="B5"/>
-      <w:sz w:val="36"/>
-      <w:szCs w:val="36"/>
-    </w:rPr>
-  </w:style>
-  <w:style w:type="paragraph" w:styleId="Subtitle">
-    <w:name w:val="Subtitle"/>
-    <w:basedOn w:val="Title"/>
-    <w:next w:val="BodyText"/>
-    <w:qFormat/>
-    <w:pPr>
-      <w:spacing w:before="240"/>
-    </w:pPr>
-    <w:rPr>
-      <w:sz w:val="30"/>
-      <w:szCs w:val="30"/>
-    </w:rPr>
-  </w:style>
-  <w:style w:type="paragraph" w:customStyle="1" w:styleId="Author">
-    <w:name w:val="Author"/>
-    <w:next w:val="BodyText"/>
-    <w:qFormat/>
-    <w:pPr>
-      <w:keepNext/>
-      <w:keepLines/>
-      <w:jc w:val="center"/>
-    </w:pPr>
-  </w:style>
-  <w:style w:type="paragraph" w:styleId="Date">
-    <w:name w:val="Date"/>
-    <w:next w:val="BodyText"/>
-    <w:qFormat/>
-    <w:pPr>
-      <w:keepNext/>
-      <w:keepLines/>
-      <w:jc w:val="center"/>
-    </w:pPr>
-  </w:style>
-  <w:style w:type="paragraph" w:customStyle="1" w:styleId="Abstract">
-    <w:name w:val="Abstract"/>
-    <w:basedOn w:val="Normal"/>
-    <w:next w:val="BodyText"/>
-    <w:qFormat/>
-    <w:pPr>
-      <w:keepNext/>
-      <w:keepLines/>
-      <w:spacing w:before="300" w:after="300"/>
-    </w:pPr>
-    <w:rPr>
-      <w:sz w:val="20"/>
-      <w:szCs w:val="20"/>
-    </w:rPr>
-  </w:style>
-  <w:style w:type="paragraph" w:styleId="Bibliography">
-    <w:name w:val="Bibliography"/>
-    <w:basedOn w:val="Normal"/>
-    <w:qFormat/>
-  </w:style>
-  <w:style w:type="paragraph" w:styleId="BlockText">
-    <w:name w:val="Block Text"/>
-    <w:basedOn w:val="BodyText"/>
-    <w:next w:val="BodyText"/>
-    <w:uiPriority w:val="9"/>
-    <w:unhideWhenUsed/>
-    <w:qFormat/>
-    <w:pPr>
-      <w:spacing w:before="100" w:after="100"/>
-    </w:pPr>
-    <w:rPr>
-      <w:rFonts w:asciiTheme="majorHAnsi" w:eastAsiaTheme="majorEastAsia" w:hAnsiTheme="majorHAnsi" w:cstheme="majorBidi"/>
-      <w:bCs/>
-      <w:sz w:val="20"/>
-      <w:szCs w:val="20"/>
-    </w:rPr>
-  </w:style>
-  <w:style w:type="paragraph" w:styleId="FootnoteText">
-    <w:name w:val="footnote text"/>
-    <w:basedOn w:val="Normal"/>
-    <w:uiPriority w:val="9"/>
-    <w:unhideWhenUsed/>
-    <w:qFormat/>
-  </w:style>
-  <w:style w:type="paragraph" w:customStyle="1" w:styleId="DefinitionTerm">
-    <w:name w:val="Definition Term"/>
-    <w:basedOn w:val="Normal"/>
-    <w:next w:val="Definition"/>
-    <w:pPr>
-      <w:keepNext/>
-      <w:keepLines/>
-      <w:spacing w:after="0"/>
-    </w:pPr>
-    <w:rPr>
-      <w:b/>
-    </w:rPr>
-  </w:style>
-  <w:style w:type="paragraph" w:customStyle="1" w:styleId="Definition">
-    <w:name w:val="Definition"/>
-    <w:basedOn w:val="Normal"/>
-  </w:style>
-  <w:style w:type="paragraph" w:styleId="Caption">
-    <w:name w:val="caption"/>
-    <w:basedOn w:val="Normal"/>
-    <w:link w:val="CaptionChar"/>
-    <w:pPr>
-      <w:spacing w:after="120"/>
-    </w:pPr>
-    <w:rPr>
-      <w:i/>
-    </w:rPr>
-  </w:style>
-  <w:style w:type="paragraph" w:customStyle="1" w:styleId="TableCaption">
-    <w:name w:val="Table Caption"/>
-    <w:basedOn w:val="Caption"/>
-    <w:pPr>
-      <w:keepNext/>
-    </w:pPr>
-  </w:style>
-  <w:style w:type="paragraph" w:customStyle="1" w:styleId="ImageCaption">
-    <w:name w:val="Image Caption"/>
-    <w:basedOn w:val="Caption"/>
-  </w:style>
-  <w:style w:type="paragraph" w:customStyle="1" w:styleId="Figure">
-    <w:name w:val="Figure"/>
-    <w:basedOn w:val="Normal"/>
-  </w:style>
-  <w:style w:type="paragraph" w:customStyle="1" w:styleId="FigurewithCaption">
-    <w:name w:val="Figure with Caption"/>
-    <w:basedOn w:val="Figure"/>
-    <w:pPr>
-      <w:keepNext/>
-    </w:pPr>
-  </w:style>
-  <w:style w:type="character" w:customStyle="1" w:styleId="CaptionChar">
-    <w:name w:val="Caption Char"/>
+  <w:style w:type="character" w:customStyle="1" w:styleId="BodyTextChar">
+    <w:name w:val="Body Text Char"/>
     <w:basedOn w:val="DefaultParagraphFont"/>
-    <w:link w:val="Caption"/>
-  </w:style>
-  <w:style w:type="character" w:customStyle="1" w:styleId="VerbatimChar">
-    <w:name w:val="Verbatim Char"/>
-    <w:basedOn w:val="CaptionChar"/>
-    <w:link w:val="SourceCode"/>
-    <w:rPr>
-      <w:rFonts w:ascii="Consolas" w:hAnsi="Consolas"/>
-      <w:sz w:val="22"/>
-    </w:rPr>
-  </w:style>
-  <w:style w:type="character" w:styleId="FootnoteReference">
-    <w:name w:val="footnote reference"/>
-    <w:basedOn w:val="CaptionChar"/>
-    <w:rPr>
-      <w:vertAlign w:val="superscript"/>
-    </w:rPr>
-  </w:style>
-  <w:style w:type="character" w:styleId="Hyperlink">
-    <w:name w:val="Hyperlink"/>
-    <w:basedOn w:val="CaptionChar"/>
-    <w:rPr>
-      <w:color w:val="4F81BD" w:themeColor="accent1"/>
-    </w:rPr>
-  </w:style>
-  <w:style w:type="paragraph" w:styleId="TOCHeading">
-    <w:name w:val="TOC Heading"/>
-    <w:basedOn w:val="Heading1"/>
-    <w:next w:val="BodyText"/>
-    <w:uiPriority w:val="39"/>
-    <w:unhideWhenUsed/>
-    <w:qFormat/>
-    <w:pPr>
-      <w:spacing w:before="240" w:line="259" w:lineRule="auto"/>
-      <w:outlineLvl w:val="9"/>
-    </w:pPr>
-    <w:rPr>
-      <w:b w:val="0"/>
-      <w:bCs w:val="0"/>
-      <w:color w:val="365F91" w:themeColor="accent1" w:themeShade="BF"/>
-    </w:rPr>
-  </w:style>
-  <w:style w:type="paragraph" w:customStyle="1" w:styleId="SourceCode">
-    <w:name w:val="Source Code"/>
-    <w:basedOn w:val="Normal"/>
-    <w:link w:val="VerbatimChar"/>
-    <w:pPr>
-      <w:shd w:val="clear" w:color="auto" w:fill="F8F8F8"/>
-      <w:wordWrap w:val="0"/>
-    </w:pPr>
-  </w:style>
-  <w:style w:type="character" w:customStyle="1" w:styleId="KeywordTok">
-    <w:name w:val="KeywordTok"/>
-    <w:basedOn w:val="VerbatimChar"/>
-    <w:rPr>
-      <w:rFonts w:ascii="Consolas" w:hAnsi="Consolas"/>
-      <w:b/>
-      <w:color w:val="204A87"/>
-      <w:sz w:val="22"/>
-      <w:shd w:val="clear" w:color="auto" w:fill="F8F8F8"/>
-    </w:rPr>
-  </w:style>
-  <w:style w:type="character" w:customStyle="1" w:styleId="DataTypeTok">
-    <w:name w:val="DataTypeTok"/>
-    <w:basedOn w:val="VerbatimChar"/>
-    <w:rPr>
-      <w:rFonts w:ascii="Consolas" w:hAnsi="Consolas"/>
-      <w:color w:val="204A87"/>
-      <w:sz w:val="22"/>
-      <w:shd w:val="clear" w:color="auto" w:fill="F8F8F8"/>
-    </w:rPr>
-  </w:style>
-  <w:style w:type="character" w:customStyle="1" w:styleId="DecValTok">
-    <w:name w:val="DecValTok"/>
-    <w:basedOn w:val="VerbatimChar"/>
-    <w:rPr>
-      <w:rFonts w:ascii="Consolas" w:hAnsi="Consolas"/>
-      <w:color w:val="0000CF"/>
-      <w:sz w:val="22"/>
-      <w:shd w:val="clear" w:color="auto" w:fill="F8F8F8"/>
-    </w:rPr>
-  </w:style>
-  <w:style w:type="character" w:customStyle="1" w:styleId="BaseNTok">
-    <w:name w:val="BaseNTok"/>
-    <w:basedOn w:val="VerbatimChar"/>
-    <w:rPr>
-      <w:rFonts w:ascii="Consolas" w:hAnsi="Consolas"/>
-      <w:color w:val="0000CF"/>
-      <w:sz w:val="22"/>
-      <w:shd w:val="clear" w:color="auto" w:fill="F8F8F8"/>
-    </w:rPr>
-  </w:style>
-  <w:style w:type="character" w:customStyle="1" w:styleId="FloatTok">
-    <w:name w:val="FloatTok"/>
-    <w:basedOn w:val="VerbatimChar"/>
-    <w:rPr>
-      <w:rFonts w:ascii="Consolas" w:hAnsi="Consolas"/>
-      <w:color w:val="0000CF"/>
-      <w:sz w:val="22"/>
-      <w:shd w:val="clear" w:color="auto" w:fill="F8F8F8"/>
-    </w:rPr>
-  </w:style>
-  <w:style w:type="character" w:customStyle="1" w:styleId="ConstantTok">
-    <w:name w:val="ConstantTok"/>
-    <w:basedOn w:val="VerbatimChar"/>
-    <w:rPr>
-      <w:rFonts w:ascii="Consolas" w:hAnsi="Consolas"/>
-      <w:color w:val="000000"/>
-      <w:sz w:val="22"/>
-      <w:shd w:val="clear" w:color="auto" w:fill="F8F8F8"/>
-    </w:rPr>
-  </w:style>
-  <w:style w:type="character" w:customStyle="1" w:styleId="CharTok">
-    <w:name w:val="CharTok"/>
-    <w:basedOn w:val="VerbatimChar"/>
-    <w:rPr>
-      <w:rFonts w:ascii="Consolas" w:hAnsi="Consolas"/>
-      <w:color w:val="4E9A06"/>
-      <w:sz w:val="22"/>
-      <w:shd w:val="clear" w:color="auto" w:fill="F8F8F8"/>
-    </w:rPr>
-  </w:style>
-  <w:style w:type="character" w:customStyle="1" w:styleId="SpecialCharTok">
-    <w:name w:val="SpecialCharTok"/>
-    <w:basedOn w:val="VerbatimChar"/>
-    <w:rPr>
-      <w:rFonts w:ascii="Consolas" w:hAnsi="Consolas"/>
-      <w:color w:val="000000"/>
-      <w:sz w:val="22"/>
-      <w:shd w:val="clear" w:color="auto" w:fill="F8F8F8"/>
-    </w:rPr>
-  </w:style>
-  <w:style w:type="character" w:customStyle="1" w:styleId="StringTok">
-    <w:name w:val="StringTok"/>
-    <w:basedOn w:val="VerbatimChar"/>
-    <w:rPr>
-      <w:rFonts w:ascii="Consolas" w:hAnsi="Consolas"/>
-      <w:color w:val="4E9A06"/>
-      <w:sz w:val="22"/>
-      <w:shd w:val="clear" w:color="auto" w:fill="F8F8F8"/>
-    </w:rPr>
-  </w:style>
-  <w:style w:type="character" w:customStyle="1" w:styleId="VerbatimStringTok">
-    <w:name w:val="VerbatimStringTok"/>
-    <w:basedOn w:val="VerbatimChar"/>
-    <w:rPr>
-      <w:rFonts w:ascii="Consolas" w:hAnsi="Consolas"/>
-      <w:color w:val="4E9A06"/>
-      <w:sz w:val="22"/>
-      <w:shd w:val="clear" w:color="auto" w:fill="F8F8F8"/>
-    </w:rPr>
-  </w:style>
-  <w:style w:type="character" w:customStyle="1" w:styleId="SpecialStringTok">
-    <w:name w:val="SpecialStringTok"/>
-    <w:basedOn w:val="VerbatimChar"/>
-    <w:rPr>
-      <w:rFonts w:ascii="Consolas" w:hAnsi="Consolas"/>
-      <w:color w:val="4E9A06"/>
-      <w:sz w:val="22"/>
-      <w:shd w:val="clear" w:color="auto" w:fill="F8F8F8"/>
-    </w:rPr>
-  </w:style>
-  <w:style w:type="character" w:customStyle="1" w:styleId="ImportTok">
-    <w:name w:val="ImportTok"/>
-    <w:basedOn w:val="VerbatimChar"/>
-    <w:rPr>
-      <w:rFonts w:ascii="Consolas" w:hAnsi="Consolas"/>
-      <w:sz w:val="22"/>
-      <w:shd w:val="clear" w:color="auto" w:fill="F8F8F8"/>
-    </w:rPr>
-  </w:style>
-  <w:style w:type="character" w:customStyle="1" w:styleId="CommentTok">
-    <w:name w:val="CommentTok"/>
-    <w:basedOn w:val="VerbatimChar"/>
-    <w:rPr>
-      <w:rFonts w:ascii="Consolas" w:hAnsi="Consolas"/>
-      <w:i/>
-      <w:color w:val="8F5902"/>
-      <w:sz w:val="22"/>
-      <w:shd w:val="clear" w:color="auto" w:fill="F8F8F8"/>
-    </w:rPr>
-  </w:style>
-  <w:style w:type="character" w:customStyle="1" w:styleId="DocumentationTok">
-    <w:name w:val="DocumentationTok"/>
-    <w:basedOn w:val="VerbatimChar"/>
-    <w:rPr>
-      <w:rFonts w:ascii="Consolas" w:hAnsi="Consolas"/>
-      <w:b/>
-      <w:i/>
-      <w:color w:val="8F5902"/>
-      <w:sz w:val="22"/>
-      <w:shd w:val="clear" w:color="auto" w:fill="F8F8F8"/>
-    </w:rPr>
-  </w:style>
-  <w:style w:type="character" w:customStyle="1" w:styleId="AnnotationTok">
-    <w:name w:val="AnnotationTok"/>
-    <w:basedOn w:val="VerbatimChar"/>
-    <w:rPr>
-      <w:rFonts w:ascii="Consolas" w:hAnsi="Consolas"/>
-      <w:b/>
-      <w:i/>
-      <w:color w:val="8F5902"/>
-      <w:sz w:val="22"/>
-      <w:shd w:val="clear" w:color="auto" w:fill="F8F8F8"/>
-    </w:rPr>
-  </w:style>
-  <w:style w:type="character" w:customStyle="1" w:styleId="CommentVarTok">
-    <w:name w:val="CommentVarTok"/>
-    <w:basedOn w:val="VerbatimChar"/>
-    <w:rPr>
-      <w:rFonts w:ascii="Consolas" w:hAnsi="Consolas"/>
-      <w:b/>
-      <w:i/>
-      <w:color w:val="8F5902"/>
-      <w:sz w:val="22"/>
-      <w:shd w:val="clear" w:color="auto" w:fill="F8F8F8"/>
-    </w:rPr>
-  </w:style>
-  <w:style w:type="character" w:customStyle="1" w:styleId="OtherTok">
-    <w:name w:val="OtherTok"/>
-    <w:basedOn w:val="VerbatimChar"/>
-    <w:rPr>
-      <w:rFonts w:ascii="Consolas" w:hAnsi="Consolas"/>
-      <w:color w:val="8F5902"/>
-      <w:sz w:val="22"/>
-      <w:shd w:val="clear" w:color="auto" w:fill="F8F8F8"/>
-    </w:rPr>
-  </w:style>
-  <w:style w:type="character" w:customStyle="1" w:styleId="FunctionTok">
-    <w:name w:val="FunctionTok"/>
-    <w:basedOn w:val="VerbatimChar"/>
-    <w:rPr>
-      <w:rFonts w:ascii="Consolas" w:hAnsi="Consolas"/>
-      <w:color w:val="000000"/>
-      <w:sz w:val="22"/>
-      <w:shd w:val="clear" w:color="auto" w:fill="F8F8F8"/>
-    </w:rPr>
-  </w:style>
-  <w:style w:type="character" w:customStyle="1" w:styleId="VariableTok">
-    <w:name w:val="VariableTok"/>
-    <w:basedOn w:val="VerbatimChar"/>
-    <w:rPr>
-      <w:rFonts w:ascii="Consolas" w:hAnsi="Consolas"/>
-      <w:color w:val="000000"/>
-      <w:sz w:val="22"/>
-      <w:shd w:val="clear" w:color="auto" w:fill="F8F8F8"/>
-    </w:rPr>
-  </w:style>
-  <w:style w:type="character" w:customStyle="1" w:styleId="ControlFlowTok">
-    <w:name w:val="ControlFlowTok"/>
-    <w:basedOn w:val="VerbatimChar"/>
-    <w:rPr>
-      <w:rFonts w:ascii="Consolas" w:hAnsi="Consolas"/>
-      <w:b/>
-      <w:color w:val="204A87"/>
-      <w:sz w:val="22"/>
-      <w:shd w:val="clear" w:color="auto" w:fill="F8F8F8"/>
-    </w:rPr>
-  </w:style>
-  <w:style w:type="character" w:customStyle="1" w:styleId="OperatorTok">
-    <w:name w:val="OperatorTok"/>
-    <w:basedOn w:val="VerbatimChar"/>
-    <w:rPr>
-      <w:rFonts w:ascii="Consolas" w:hAnsi="Consolas"/>
-      <w:b/>
-      <w:color w:val="CE5C00"/>
-      <w:sz w:val="22"/>
-      <w:shd w:val="clear" w:color="auto" w:fill="F8F8F8"/>
-    </w:rPr>
-  </w:style>
-  <w:style w:type="character" w:customStyle="1" w:styleId="BuiltInTok">
-    <w:name w:val="BuiltInTok"/>
-    <w:basedOn w:val="VerbatimChar"/>
-    <w:rPr>
-      <w:rFonts w:ascii="Consolas" w:hAnsi="Consolas"/>
-      <w:sz w:val="22"/>
-      <w:shd w:val="clear" w:color="auto" w:fill="F8F8F8"/>
-    </w:rPr>
-  </w:style>
-  <w:style w:type="character" w:customStyle="1" w:styleId="ExtensionTok">
-    <w:name w:val="ExtensionTok"/>
-    <w:basedOn w:val="VerbatimChar"/>
-    <w:rPr>
-      <w:rFonts w:ascii="Consolas" w:hAnsi="Consolas"/>
-      <w:sz w:val="22"/>
-      <w:shd w:val="clear" w:color="auto" w:fill="F8F8F8"/>
-    </w:rPr>
-  </w:style>
-  <w:style w:type="character" w:customStyle="1" w:styleId="PreprocessorTok">
-    <w:name w:val="PreprocessorTok"/>
-    <w:basedOn w:val="VerbatimChar"/>
-    <w:rPr>
-      <w:rFonts w:ascii="Consolas" w:hAnsi="Consolas"/>
-      <w:i/>
-      <w:color w:val="8F5902"/>
-      <w:sz w:val="22"/>
-      <w:shd w:val="clear" w:color="auto" w:fill="F8F8F8"/>
-    </w:rPr>
-  </w:style>
-  <w:style w:type="character" w:customStyle="1" w:styleId="AttributeTok">
-    <w:name w:val="AttributeTok"/>
-    <w:basedOn w:val="VerbatimChar"/>
-    <w:rPr>
-      <w:rFonts w:ascii="Consolas" w:hAnsi="Consolas"/>
-      <w:color w:val="C4A000"/>
-      <w:sz w:val="22"/>
-      <w:shd w:val="clear" w:color="auto" w:fill="F8F8F8"/>
-    </w:rPr>
-  </w:style>
-  <w:style w:type="character" w:customStyle="1" w:styleId="RegionMarkerTok">
-    <w:name w:val="RegionMarkerTok"/>
-    <w:basedOn w:val="VerbatimChar"/>
-    <w:rPr>
-      <w:rFonts w:ascii="Consolas" w:hAnsi="Consolas"/>
-      <w:sz w:val="22"/>
-      <w:shd w:val="clear" w:color="auto" w:fill="F8F8F8"/>
-    </w:rPr>
-  </w:style>
-  <w:style w:type="character" w:customStyle="1" w:styleId="InformationTok">
-    <w:name w:val="InformationTok"/>
-    <w:basedOn w:val="VerbatimChar"/>
-    <w:rPr>
-      <w:rFonts w:ascii="Consolas" w:hAnsi="Consolas"/>
-      <w:b/>
-      <w:i/>
-      <w:color w:val="8F5902"/>
-      <w:sz w:val="22"/>
-      <w:shd w:val="clear" w:color="auto" w:fill="F8F8F8"/>
-    </w:rPr>
-  </w:style>
-  <w:style w:type="character" w:customStyle="1" w:styleId="WarningTok">
-    <w:name w:val="WarningTok"/>
-    <w:basedOn w:val="VerbatimChar"/>
-    <w:rPr>
-      <w:rFonts w:ascii="Consolas" w:hAnsi="Consolas"/>
-      <w:b/>
-      <w:i/>
-      <w:color w:val="8F5902"/>
-      <w:sz w:val="22"/>
-      <w:shd w:val="clear" w:color="auto" w:fill="F8F8F8"/>
-    </w:rPr>
-  </w:style>
-  <w:style w:type="character" w:customStyle="1" w:styleId="AlertTok">
-    <w:name w:val="AlertTok"/>
-    <w:basedOn w:val="VerbatimChar"/>
-    <w:rPr>
-      <w:rFonts w:ascii="Consolas" w:hAnsi="Consolas"/>
-      <w:color w:val="EF2929"/>
-      <w:sz w:val="22"/>
-      <w:shd w:val="clear" w:color="auto" w:fill="F8F8F8"/>
-    </w:rPr>
-  </w:style>
-  <w:style w:type="character" w:customStyle="1" w:styleId="ErrorTok">
-    <w:name w:val="ErrorTok"/>
-    <w:basedOn w:val="VerbatimChar"/>
-    <w:rPr>
-      <w:rFonts w:ascii="Consolas" w:hAnsi="Consolas"/>
-      <w:b/>
-      <w:color w:val="A40000"/>
-      <w:sz w:val="22"/>
-      <w:shd w:val="clear" w:color="auto" w:fill="F8F8F8"/>
-    </w:rPr>
-  </w:style>
-  <w:style w:type="character" w:customStyle="1" w:styleId="NormalTok">
-    <w:name w:val="NormalTok"/>
-    <w:basedOn w:val="VerbatimChar"/>
-    <w:rPr>
-      <w:rFonts w:ascii="Consolas" w:hAnsi="Consolas"/>
-      <w:sz w:val="22"/>
-      <w:shd w:val="clear" w:color="auto" w:fill="F8F8F8"/>
-    </w:rPr>
-  </w:style>
-  <w:style w:type="character" w:styleId="LineNumber">
-    <w:name w:val="line number"/>
-    <w:basedOn w:val="DefaultParagraphFont"/>
-    <w:rsid w:val="00014752"/>
+    <w:link w:val="BodyText"/>
+    <w:rsid w:val="009470D2"/>
+    <w:rPr>
+      <w:rFonts w:ascii="Times New Roman" w:hAnsi="Times New Roman"/>
+      <w:kern w:val="20"/>
+      <w14:ligatures w14:val="standardContextual"/>
+      <w14:numForm w14:val="oldStyle"/>
+    </w:rPr>
   </w:style>
 </w:styles>
 </file>
@@ -2022,7 +2055,7 @@
 <file path=word/theme/theme1.xml><?xml version="1.0" encoding="utf-8"?>
 <a:theme xmlns:a="http://schemas.openxmlformats.org/drawingml/2006/main" name="Office Theme">
   <a:themeElements>
-    <a:clrScheme name="Office">
+    <a:clrScheme name="Grayscale">
       <a:dk1>
         <a:sysClr val="windowText" lastClr="000000"/>
       </a:dk1>
@@ -2030,34 +2063,34 @@
         <a:sysClr val="window" lastClr="FFFFFF"/>
       </a:lt1>
       <a:dk2>
-        <a:srgbClr val="1F497D"/>
+        <a:srgbClr val="000000"/>
       </a:dk2>
       <a:lt2>
-        <a:srgbClr val="EEECE1"/>
+        <a:srgbClr val="F8F8F8"/>
       </a:lt2>
       <a:accent1>
-        <a:srgbClr val="4F81BD"/>
+        <a:srgbClr val="DDDDDD"/>
       </a:accent1>
       <a:accent2>
-        <a:srgbClr val="C0504D"/>
+        <a:srgbClr val="B2B2B2"/>
       </a:accent2>
       <a:accent3>
-        <a:srgbClr val="9BBB59"/>
+        <a:srgbClr val="969696"/>
       </a:accent3>
       <a:accent4>
-        <a:srgbClr val="8064A2"/>
+        <a:srgbClr val="808080"/>
       </a:accent4>
       <a:accent5>
-        <a:srgbClr val="4BACC6"/>
+        <a:srgbClr val="5F5F5F"/>
       </a:accent5>
       <a:accent6>
-        <a:srgbClr val="F79646"/>
+        <a:srgbClr val="4D4D4D"/>
       </a:accent6>
       <a:hlink>
-        <a:srgbClr val="0000FF"/>
+        <a:srgbClr val="5F5F5F"/>
       </a:hlink>
       <a:folHlink>
-        <a:srgbClr val="800080"/>
+        <a:srgbClr val="919191"/>
       </a:folHlink>
     </a:clrScheme>
     <a:fontScheme name="Office">
@@ -2342,7 +2375,7 @@
 </file>
 
 <file path=customXml/itemProps1.xml><?xml version="1.0" encoding="utf-8"?>
-<ds:datastoreItem xmlns:ds="http://schemas.openxmlformats.org/officeDocument/2006/customXml" ds:itemID="{B84635DE-83FA-4373-B495-76F34BB987EF}">
+<ds:datastoreItem xmlns:ds="http://schemas.openxmlformats.org/officeDocument/2006/customXml" ds:itemID="{90D9811A-3C97-4741-9D9C-63FAD48875EB}">
   <ds:schemaRefs>
     <ds:schemaRef ds:uri="http://schemas.openxmlformats.org/officeDocument/2006/bibliography"/>
   </ds:schemaRefs>

</xml_diff>

<commit_message>
Add pagebreak.lua for /newpage functionality
</commit_message>
<xml_diff>
--- a/analysis/templates/template.docx
+++ b/analysis/templates/template.docx
@@ -89,8 +89,10 @@
       <w:bookmarkStart w:id="4" w:name="heading-5---this-is-for-the-page-break-w"/>
       <w:bookmarkEnd w:id="4"/>
       <w:r>
-        <w:lastRenderedPageBreak/>
-        <w:t>Heading 5 - this is for the page break with MS Word</w:t>
+        <w:t xml:space="preserve">Heading </w:t>
+      </w:r>
+      <w:r>
+        <w:t>5</w:t>
       </w:r>
     </w:p>
     <w:p>
@@ -707,7 +709,7 @@
   <w:abstractNum w:abstractNumId="4" w15:restartNumberingAfterBreak="0">
     <w:nsid w:val="FFFFFF7C"/>
     <w:multiLevelType w:val="singleLevel"/>
-    <w:tmpl w:val="E6A26CBA"/>
+    <w:tmpl w:val="4B44BE86"/>
     <w:lvl w:ilvl="0">
       <w:start w:val="1"/>
       <w:numFmt w:val="decimal"/>
@@ -724,7 +726,7 @@
   <w:abstractNum w:abstractNumId="5" w15:restartNumberingAfterBreak="0">
     <w:nsid w:val="FFFFFF7D"/>
     <w:multiLevelType w:val="singleLevel"/>
-    <w:tmpl w:val="82E62500"/>
+    <w:tmpl w:val="8E26EBD8"/>
     <w:lvl w:ilvl="0">
       <w:start w:val="1"/>
       <w:numFmt w:val="decimal"/>
@@ -741,7 +743,7 @@
   <w:abstractNum w:abstractNumId="6" w15:restartNumberingAfterBreak="0">
     <w:nsid w:val="FFFFFF7E"/>
     <w:multiLevelType w:val="singleLevel"/>
-    <w:tmpl w:val="DF9622FA"/>
+    <w:tmpl w:val="58F2C868"/>
     <w:lvl w:ilvl="0">
       <w:start w:val="1"/>
       <w:numFmt w:val="decimal"/>
@@ -758,7 +760,7 @@
   <w:abstractNum w:abstractNumId="7" w15:restartNumberingAfterBreak="0">
     <w:nsid w:val="FFFFFF7F"/>
     <w:multiLevelType w:val="singleLevel"/>
-    <w:tmpl w:val="4CD042BC"/>
+    <w:tmpl w:val="FC68F030"/>
     <w:lvl w:ilvl="0">
       <w:start w:val="1"/>
       <w:numFmt w:val="decimal"/>
@@ -775,7 +777,7 @@
   <w:abstractNum w:abstractNumId="8" w15:restartNumberingAfterBreak="0">
     <w:nsid w:val="FFFFFF80"/>
     <w:multiLevelType w:val="singleLevel"/>
-    <w:tmpl w:val="70C47BA2"/>
+    <w:tmpl w:val="8550EF50"/>
     <w:lvl w:ilvl="0">
       <w:start w:val="1"/>
       <w:numFmt w:val="bullet"/>
@@ -795,7 +797,7 @@
   <w:abstractNum w:abstractNumId="9" w15:restartNumberingAfterBreak="0">
     <w:nsid w:val="FFFFFF81"/>
     <w:multiLevelType w:val="singleLevel"/>
-    <w:tmpl w:val="8F44C7AE"/>
+    <w:tmpl w:val="847AAB9E"/>
     <w:lvl w:ilvl="0">
       <w:start w:val="1"/>
       <w:numFmt w:val="bullet"/>
@@ -815,7 +817,7 @@
   <w:abstractNum w:abstractNumId="10" w15:restartNumberingAfterBreak="0">
     <w:nsid w:val="FFFFFF82"/>
     <w:multiLevelType w:val="singleLevel"/>
-    <w:tmpl w:val="E3FCFA88"/>
+    <w:tmpl w:val="53C66AAC"/>
     <w:lvl w:ilvl="0">
       <w:start w:val="1"/>
       <w:numFmt w:val="bullet"/>
@@ -835,7 +837,7 @@
   <w:abstractNum w:abstractNumId="11" w15:restartNumberingAfterBreak="0">
     <w:nsid w:val="FFFFFF83"/>
     <w:multiLevelType w:val="singleLevel"/>
-    <w:tmpl w:val="CE10DC2A"/>
+    <w:tmpl w:val="CC383342"/>
     <w:lvl w:ilvl="0">
       <w:start w:val="1"/>
       <w:numFmt w:val="bullet"/>
@@ -855,7 +857,7 @@
   <w:abstractNum w:abstractNumId="12" w15:restartNumberingAfterBreak="0">
     <w:nsid w:val="FFFFFF88"/>
     <w:multiLevelType w:val="singleLevel"/>
-    <w:tmpl w:val="9A261922"/>
+    <w:tmpl w:val="0DF279A8"/>
     <w:lvl w:ilvl="0">
       <w:start w:val="1"/>
       <w:numFmt w:val="decimal"/>
@@ -872,7 +874,7 @@
   <w:abstractNum w:abstractNumId="13" w15:restartNumberingAfterBreak="0">
     <w:nsid w:val="FFFFFF89"/>
     <w:multiLevelType w:val="singleLevel"/>
-    <w:tmpl w:val="B54224A8"/>
+    <w:tmpl w:val="C4B8616E"/>
     <w:lvl w:ilvl="0">
       <w:start w:val="1"/>
       <w:numFmt w:val="bullet"/>
@@ -1398,11 +1400,10 @@
     <w:uiPriority w:val="9"/>
     <w:unhideWhenUsed/>
     <w:qFormat/>
-    <w:rsid w:val="00884F3F"/>
+    <w:rsid w:val="00A81BB2"/>
     <w:pPr>
       <w:keepNext/>
       <w:keepLines/>
-      <w:pageBreakBefore/>
       <w:spacing w:before="200" w:after="0" w:line="20" w:lineRule="exact"/>
       <w:outlineLvl w:val="4"/>
     </w:pPr>
@@ -1410,7 +1411,7 @@
       <w:rFonts w:asciiTheme="majorHAnsi" w:eastAsiaTheme="majorEastAsia" w:hAnsiTheme="majorHAnsi" w:cstheme="majorBidi"/>
       <w:i/>
       <w:iCs/>
-      <w:color w:val="FFFFFF" w:themeColor="background1"/>
+      <w:color w:val="000000" w:themeColor="text1"/>
       <w:sz w:val="16"/>
     </w:rPr>
   </w:style>

</xml_diff>

<commit_message>
Colour hypertext links blue in Word outputs
</commit_message>
<xml_diff>
--- a/analysis/templates/template.docx
+++ b/analysis/templates/template.docx
@@ -219,6 +219,10 @@
     <w:p>
       <w:pPr>
         <w:pStyle w:val="BodyText"/>
+        <w:rPr>
+          <w:rStyle w:val="Hyperlink"/>
+          <w:color w:val="000000" w:themeColor="text1"/>
+        </w:rPr>
       </w:pPr>
       <w:r>
         <w:t xml:space="preserve">See here for more information: </w:t>
@@ -230,6 +234,19 @@
             <w:color w:val="000000" w:themeColor="text1"/>
           </w:rPr>
           <w:t>http://rmarkdown.rstudio.com/articles_docx.html</w:t>
+        </w:r>
+      </w:hyperlink>
+    </w:p>
+    <w:p>
+      <w:pPr>
+        <w:pStyle w:val="BodyText"/>
+      </w:pPr>
+      <w:hyperlink r:id="rId9" w:history="1">
+        <w:r>
+          <w:rPr>
+            <w:rStyle w:val="Hyperlink"/>
+          </w:rPr>
+          <w:t>hyperlink</w:t>
         </w:r>
       </w:hyperlink>
     </w:p>
@@ -709,7 +726,7 @@
   <w:abstractNum w:abstractNumId="4" w15:restartNumberingAfterBreak="0">
     <w:nsid w:val="FFFFFF7C"/>
     <w:multiLevelType w:val="singleLevel"/>
-    <w:tmpl w:val="4B44BE86"/>
+    <w:tmpl w:val="5656A7BE"/>
     <w:lvl w:ilvl="0">
       <w:start w:val="1"/>
       <w:numFmt w:val="decimal"/>
@@ -726,7 +743,7 @@
   <w:abstractNum w:abstractNumId="5" w15:restartNumberingAfterBreak="0">
     <w:nsid w:val="FFFFFF7D"/>
     <w:multiLevelType w:val="singleLevel"/>
-    <w:tmpl w:val="8E26EBD8"/>
+    <w:tmpl w:val="BD620E38"/>
     <w:lvl w:ilvl="0">
       <w:start w:val="1"/>
       <w:numFmt w:val="decimal"/>
@@ -743,7 +760,7 @@
   <w:abstractNum w:abstractNumId="6" w15:restartNumberingAfterBreak="0">
     <w:nsid w:val="FFFFFF7E"/>
     <w:multiLevelType w:val="singleLevel"/>
-    <w:tmpl w:val="58F2C868"/>
+    <w:tmpl w:val="B80640C0"/>
     <w:lvl w:ilvl="0">
       <w:start w:val="1"/>
       <w:numFmt w:val="decimal"/>
@@ -760,7 +777,7 @@
   <w:abstractNum w:abstractNumId="7" w15:restartNumberingAfterBreak="0">
     <w:nsid w:val="FFFFFF7F"/>
     <w:multiLevelType w:val="singleLevel"/>
-    <w:tmpl w:val="FC68F030"/>
+    <w:tmpl w:val="66368B1C"/>
     <w:lvl w:ilvl="0">
       <w:start w:val="1"/>
       <w:numFmt w:val="decimal"/>
@@ -777,7 +794,7 @@
   <w:abstractNum w:abstractNumId="8" w15:restartNumberingAfterBreak="0">
     <w:nsid w:val="FFFFFF80"/>
     <w:multiLevelType w:val="singleLevel"/>
-    <w:tmpl w:val="8550EF50"/>
+    <w:tmpl w:val="1570D294"/>
     <w:lvl w:ilvl="0">
       <w:start w:val="1"/>
       <w:numFmt w:val="bullet"/>
@@ -797,7 +814,7 @@
   <w:abstractNum w:abstractNumId="9" w15:restartNumberingAfterBreak="0">
     <w:nsid w:val="FFFFFF81"/>
     <w:multiLevelType w:val="singleLevel"/>
-    <w:tmpl w:val="847AAB9E"/>
+    <w:tmpl w:val="1A3CDDDC"/>
     <w:lvl w:ilvl="0">
       <w:start w:val="1"/>
       <w:numFmt w:val="bullet"/>
@@ -817,7 +834,7 @@
   <w:abstractNum w:abstractNumId="10" w15:restartNumberingAfterBreak="0">
     <w:nsid w:val="FFFFFF82"/>
     <w:multiLevelType w:val="singleLevel"/>
-    <w:tmpl w:val="53C66AAC"/>
+    <w:tmpl w:val="BFBC45B8"/>
     <w:lvl w:ilvl="0">
       <w:start w:val="1"/>
       <w:numFmt w:val="bullet"/>
@@ -837,7 +854,7 @@
   <w:abstractNum w:abstractNumId="11" w15:restartNumberingAfterBreak="0">
     <w:nsid w:val="FFFFFF83"/>
     <w:multiLevelType w:val="singleLevel"/>
-    <w:tmpl w:val="CC383342"/>
+    <w:tmpl w:val="01546372"/>
     <w:lvl w:ilvl="0">
       <w:start w:val="1"/>
       <w:numFmt w:val="bullet"/>
@@ -857,7 +874,7 @@
   <w:abstractNum w:abstractNumId="12" w15:restartNumberingAfterBreak="0">
     <w:nsid w:val="FFFFFF88"/>
     <w:multiLevelType w:val="singleLevel"/>
-    <w:tmpl w:val="0DF279A8"/>
+    <w:tmpl w:val="269235CA"/>
     <w:lvl w:ilvl="0">
       <w:start w:val="1"/>
       <w:numFmt w:val="decimal"/>
@@ -874,7 +891,7 @@
   <w:abstractNum w:abstractNumId="13" w15:restartNumberingAfterBreak="0">
     <w:nsid w:val="FFFFFF89"/>
     <w:multiLevelType w:val="singleLevel"/>
-    <w:tmpl w:val="C4B8616E"/>
+    <w:tmpl w:val="77CC442E"/>
     <w:lvl w:ilvl="0">
       <w:start w:val="1"/>
       <w:numFmt w:val="bullet"/>
@@ -1680,8 +1697,9 @@
   <w:style w:type="character" w:styleId="Hyperlink">
     <w:name w:val="Hyperlink"/>
     <w:basedOn w:val="CaptionChar"/>
-    <w:rPr>
-      <w:color w:val="DDDDDD" w:themeColor="accent1"/>
+    <w:rsid w:val="003C733A"/>
+    <w:rPr>
+      <w:color w:val="0070C0"/>
     </w:rPr>
   </w:style>
   <w:style w:type="paragraph" w:styleId="TOCHeading">
@@ -2046,6 +2064,15 @@
       <w:kern w:val="20"/>
       <w14:ligatures w14:val="standardContextual"/>
       <w14:numForm w14:val="oldStyle"/>
+    </w:rPr>
+  </w:style>
+  <w:style w:type="character" w:styleId="UnresolvedMention">
+    <w:name w:val="Unresolved Mention"/>
+    <w:basedOn w:val="DefaultParagraphFont"/>
+    <w:rsid w:val="00674C7E"/>
+    <w:rPr>
+      <w:color w:val="605E5C"/>
+      <w:shd w:val="clear" w:color="auto" w:fill="E1DFDD"/>
     </w:rPr>
   </w:style>
 </w:styles>

</xml_diff>

<commit_message>
Use sans-serif font throughout document
</commit_message>
<xml_diff>
--- a/analysis/templates/template.docx
+++ b/analysis/templates/template.docx
@@ -1310,9 +1310,9 @@
   <w:style w:type="paragraph" w:default="1" w:styleId="Normal">
     <w:name w:val="Normal"/>
     <w:qFormat/>
-    <w:rsid w:val="00F57551"/>
-    <w:rPr>
-      <w:rFonts w:ascii="Times New Roman" w:hAnsi="Times New Roman" w:cs="Times New Roman (Body CS)"/>
+    <w:rsid w:val="007D5C7B"/>
+    <w:rPr>
+      <w:rFonts w:ascii="Calibri" w:hAnsi="Calibri" w:cs="Times New Roman (Body CS)"/>
       <w:kern w:val="24"/>
       <w14:ligatures w14:val="standardContextual"/>
       <w14:numForm w14:val="oldStyle"/>
@@ -1325,7 +1325,7 @@
     <w:next w:val="BodyText"/>
     <w:uiPriority w:val="9"/>
     <w:qFormat/>
-    <w:rsid w:val="00F57551"/>
+    <w:rsid w:val="007D5C7B"/>
     <w:pPr>
       <w:keepNext/>
       <w:keepLines/>
@@ -1333,7 +1333,7 @@
       <w:outlineLvl w:val="0"/>
     </w:pPr>
     <w:rPr>
-      <w:rFonts w:ascii="Arial" w:eastAsiaTheme="majorEastAsia" w:hAnsi="Arial" w:cs="Times New Roman (Headings CS)"/>
+      <w:rFonts w:asciiTheme="majorHAnsi" w:eastAsiaTheme="majorEastAsia" w:hAnsiTheme="majorHAnsi" w:cs="Times New Roman (Headings CS)"/>
       <w:b/>
       <w:bCs/>
       <w:color w:val="000000" w:themeColor="text1"/>
@@ -1348,7 +1348,7 @@
     <w:uiPriority w:val="9"/>
     <w:unhideWhenUsed/>
     <w:qFormat/>
-    <w:rsid w:val="00F57551"/>
+    <w:rsid w:val="00795E53"/>
     <w:pPr>
       <w:keepNext/>
       <w:keepLines/>
@@ -1356,7 +1356,7 @@
       <w:outlineLvl w:val="1"/>
     </w:pPr>
     <w:rPr>
-      <w:rFonts w:ascii="Arial" w:eastAsiaTheme="majorEastAsia" w:hAnsi="Arial" w:cs="Times New Roman (Headings CS)"/>
+      <w:rFonts w:asciiTheme="majorHAnsi" w:eastAsiaTheme="majorEastAsia" w:hAnsiTheme="majorHAnsi" w:cs="Times New Roman (Headings CS)"/>
       <w:b/>
       <w:bCs/>
       <w:color w:val="000000" w:themeColor="text1"/>
@@ -1372,7 +1372,7 @@
     <w:uiPriority w:val="9"/>
     <w:unhideWhenUsed/>
     <w:qFormat/>
-    <w:rsid w:val="00F57551"/>
+    <w:rsid w:val="00795E53"/>
     <w:pPr>
       <w:keepNext/>
       <w:keepLines/>
@@ -1380,7 +1380,7 @@
       <w:outlineLvl w:val="2"/>
     </w:pPr>
     <w:rPr>
-      <w:rFonts w:ascii="Arial" w:eastAsiaTheme="majorEastAsia" w:hAnsi="Arial" w:cstheme="majorBidi"/>
+      <w:rFonts w:asciiTheme="majorHAnsi" w:eastAsiaTheme="majorEastAsia" w:hAnsiTheme="majorHAnsi" w:cstheme="majorBidi"/>
       <w:b/>
       <w:bCs/>
       <w:color w:val="000000" w:themeColor="text1"/>
@@ -1396,7 +1396,7 @@
     <w:uiPriority w:val="9"/>
     <w:unhideWhenUsed/>
     <w:qFormat/>
-    <w:rsid w:val="00F57551"/>
+    <w:rsid w:val="00795E53"/>
     <w:pPr>
       <w:keepNext/>
       <w:keepLines/>
@@ -1404,7 +1404,7 @@
       <w:outlineLvl w:val="3"/>
     </w:pPr>
     <w:rPr>
-      <w:rFonts w:ascii="Arial" w:eastAsiaTheme="majorEastAsia" w:hAnsi="Arial" w:cstheme="majorBidi"/>
+      <w:rFonts w:asciiTheme="majorHAnsi" w:eastAsiaTheme="majorEastAsia" w:hAnsiTheme="majorHAnsi" w:cstheme="majorBidi"/>
       <w:b/>
       <w:bCs/>
       <w:color w:val="000000" w:themeColor="text1"/>
@@ -1530,10 +1530,13 @@
     <w:basedOn w:val="Title"/>
     <w:next w:val="BodyText"/>
     <w:qFormat/>
+    <w:rsid w:val="00795E53"/>
     <w:pPr>
       <w:spacing w:before="240"/>
     </w:pPr>
     <w:rPr>
+      <w:rFonts w:ascii="Calibri" w:hAnsi="Calibri"/>
+      <w:b w:val="0"/>
       <w:sz w:val="30"/>
       <w:szCs w:val="30"/>
     </w:rPr>
@@ -1542,14 +1545,14 @@
     <w:name w:val="Author"/>
     <w:next w:val="BodyText"/>
     <w:qFormat/>
-    <w:rsid w:val="00F57551"/>
+    <w:rsid w:val="00795E53"/>
     <w:pPr>
       <w:keepNext/>
       <w:keepLines/>
       <w:jc w:val="center"/>
     </w:pPr>
     <w:rPr>
-      <w:rFonts w:ascii="Times New Roman" w:hAnsi="Times New Roman" w:cs="Times New Roman (Body CS)"/>
+      <w:rFonts w:ascii="Calibri" w:hAnsi="Calibri" w:cs="Times New Roman (Body CS)"/>
       <w:kern w:val="24"/>
       <w14:ligatures w14:val="standardContextual"/>
       <w14:numForm w14:val="oldStyle"/>
@@ -1560,14 +1563,14 @@
     <w:name w:val="Date"/>
     <w:next w:val="BodyText"/>
     <w:qFormat/>
-    <w:rsid w:val="00524671"/>
+    <w:rsid w:val="00795E53"/>
     <w:pPr>
       <w:keepNext/>
       <w:keepLines/>
       <w:jc w:val="center"/>
     </w:pPr>
     <w:rPr>
-      <w:rFonts w:ascii="Times New Roman" w:hAnsi="Times New Roman" w:cs="Times New Roman (Body CS)"/>
+      <w:rFonts w:ascii="Calibri" w:hAnsi="Calibri" w:cs="Times New Roman (Body CS)"/>
       <w:kern w:val="24"/>
       <w14:ligatures w14:val="standardContextual"/>
       <w14:numForm w14:val="oldStyle"/>

</xml_diff>

<commit_message>
Add header and footer to template
</commit_message>
<xml_diff>
--- a/analysis/templates/template.docx
+++ b/analysis/templates/template.docx
@@ -32,6 +32,14 @@
       </w:pPr>
       <w:r>
         <w:t>2017-12-14</w:t>
+      </w:r>
+    </w:p>
+    <w:p>
+      <w:pPr>
+        <w:pStyle w:val="keywords"/>
+      </w:pPr>
+      <w:r>
+        <w:t>keywords</w:t>
       </w:r>
     </w:p>
     <w:p>
@@ -251,10 +259,17 @@
       </w:hyperlink>
     </w:p>
     <w:sectPr>
+      <w:headerReference w:type="even" r:id="rId10"/>
+      <w:headerReference w:type="default" r:id="rId11"/>
+      <w:footerReference w:type="even" r:id="rId12"/>
+      <w:footerReference w:type="default" r:id="rId13"/>
+      <w:headerReference w:type="first" r:id="rId14"/>
+      <w:footerReference w:type="first" r:id="rId15"/>
       <w:pgSz w:w="12240" w:h="15840"/>
       <w:pgMar w:top="1440" w:right="1440" w:bottom="1440" w:left="1440" w:header="720" w:footer="720" w:gutter="0"/>
       <w:lnNumType w:countBy="1" w:restart="continuous"/>
       <w:cols w:space="720"/>
+      <w:titlePg/>
       <w:docGrid w:linePitch="326"/>
     </w:sectPr>
   </w:body>
@@ -286,6 +301,119 @@
 </w:endnotes>
 </file>
 
+<file path=word/footer1.xml><?xml version="1.0" encoding="utf-8"?>
+<w:ftr xmlns:wpc="http://schemas.microsoft.com/office/word/2010/wordprocessingCanvas" xmlns:cx="http://schemas.microsoft.com/office/drawing/2014/chartex" xmlns:cx1="http://schemas.microsoft.com/office/drawing/2015/9/8/chartex" xmlns:cx2="http://schemas.microsoft.com/office/drawing/2015/10/21/chartex" xmlns:cx3="http://schemas.microsoft.com/office/drawing/2016/5/9/chartex" xmlns:cx4="http://schemas.microsoft.com/office/drawing/2016/5/10/chartex" xmlns:cx5="http://schemas.microsoft.com/office/drawing/2016/5/11/chartex" xmlns:cx6="http://schemas.microsoft.com/office/drawing/2016/5/12/chartex" xmlns:cx7="http://schemas.microsoft.com/office/drawing/2016/5/13/chartex" xmlns:cx8="http://schemas.microsoft.com/office/drawing/2016/5/14/chartex" xmlns:mc="http://schemas.openxmlformats.org/markup-compatibility/2006" xmlns:aink="http://schemas.microsoft.com/office/drawing/2016/ink" xmlns:am3d="http://schemas.microsoft.com/office/drawing/2017/model3d" xmlns:o="urn:schemas-microsoft-com:office:office" xmlns:r="http://schemas.openxmlformats.org/officeDocument/2006/relationships" xmlns:m="http://schemas.openxmlformats.org/officeDocument/2006/math" xmlns:v="urn:schemas-microsoft-com:vml" xmlns:wp14="http://schemas.microsoft.com/office/word/2010/wordprocessingDrawing" xmlns:wp="http://schemas.openxmlformats.org/drawingml/2006/wordprocessingDrawing" xmlns:w10="urn:schemas-microsoft-com:office:word" xmlns:w="http://schemas.openxmlformats.org/wordprocessingml/2006/main" xmlns:w14="http://schemas.microsoft.com/office/word/2010/wordml" xmlns:w15="http://schemas.microsoft.com/office/word/2012/wordml" xmlns:w16cex="http://schemas.microsoft.com/office/word/2018/wordml/cex" xmlns:w16cid="http://schemas.microsoft.com/office/word/2016/wordml/cid" xmlns:w16="http://schemas.microsoft.com/office/word/2018/wordml" xmlns:w16se="http://schemas.microsoft.com/office/word/2015/wordml/symex" xmlns:wpg="http://schemas.microsoft.com/office/word/2010/wordprocessingGroup" xmlns:wpi="http://schemas.microsoft.com/office/word/2010/wordprocessingInk" xmlns:wne="http://schemas.microsoft.com/office/word/2006/wordml" xmlns:wps="http://schemas.microsoft.com/office/word/2010/wordprocessingShape" mc:Ignorable="w14 w15 w16se w16cid w16 w16cex wp14">
+  <w:p>
+    <w:pPr>
+      <w:pStyle w:val="Footer"/>
+    </w:pPr>
+  </w:p>
+</w:ftr>
+</file>
+
+<file path=word/footer2.xml><?xml version="1.0" encoding="utf-8"?>
+<w:ftr xmlns:wpc="http://schemas.microsoft.com/office/word/2010/wordprocessingCanvas" xmlns:cx="http://schemas.microsoft.com/office/drawing/2014/chartex" xmlns:cx1="http://schemas.microsoft.com/office/drawing/2015/9/8/chartex" xmlns:cx2="http://schemas.microsoft.com/office/drawing/2015/10/21/chartex" xmlns:cx3="http://schemas.microsoft.com/office/drawing/2016/5/9/chartex" xmlns:cx4="http://schemas.microsoft.com/office/drawing/2016/5/10/chartex" xmlns:cx5="http://schemas.microsoft.com/office/drawing/2016/5/11/chartex" xmlns:cx6="http://schemas.microsoft.com/office/drawing/2016/5/12/chartex" xmlns:cx7="http://schemas.microsoft.com/office/drawing/2016/5/13/chartex" xmlns:cx8="http://schemas.microsoft.com/office/drawing/2016/5/14/chartex" xmlns:mc="http://schemas.openxmlformats.org/markup-compatibility/2006" xmlns:aink="http://schemas.microsoft.com/office/drawing/2016/ink" xmlns:am3d="http://schemas.microsoft.com/office/drawing/2017/model3d" xmlns:o="urn:schemas-microsoft-com:office:office" xmlns:r="http://schemas.openxmlformats.org/officeDocument/2006/relationships" xmlns:m="http://schemas.openxmlformats.org/officeDocument/2006/math" xmlns:v="urn:schemas-microsoft-com:vml" xmlns:wp14="http://schemas.microsoft.com/office/word/2010/wordprocessingDrawing" xmlns:wp="http://schemas.openxmlformats.org/drawingml/2006/wordprocessingDrawing" xmlns:w10="urn:schemas-microsoft-com:office:word" xmlns:w="http://schemas.openxmlformats.org/wordprocessingml/2006/main" xmlns:w14="http://schemas.microsoft.com/office/word/2010/wordml" xmlns:w15="http://schemas.microsoft.com/office/word/2012/wordml" xmlns:w16cex="http://schemas.microsoft.com/office/word/2018/wordml/cex" xmlns:w16cid="http://schemas.microsoft.com/office/word/2016/wordml/cid" xmlns:w16="http://schemas.microsoft.com/office/word/2018/wordml" xmlns:w16se="http://schemas.microsoft.com/office/word/2015/wordml/symex" xmlns:wpg="http://schemas.microsoft.com/office/word/2010/wordprocessingGroup" xmlns:wpi="http://schemas.microsoft.com/office/word/2010/wordprocessingInk" xmlns:wne="http://schemas.microsoft.com/office/word/2006/wordml" xmlns:wps="http://schemas.microsoft.com/office/word/2010/wordprocessingShape" mc:Ignorable="w14 w15 w16se w16cid w16 w16cex wp14">
+  <w:p>
+    <w:pPr>
+      <w:pStyle w:val="Footer"/>
+    </w:pPr>
+  </w:p>
+</w:ftr>
+</file>
+
+<file path=word/footer3.xml><?xml version="1.0" encoding="utf-8"?>
+<w:ftr xmlns:wpc="http://schemas.microsoft.com/office/word/2010/wordprocessingCanvas" xmlns:cx="http://schemas.microsoft.com/office/drawing/2014/chartex" xmlns:cx1="http://schemas.microsoft.com/office/drawing/2015/9/8/chartex" xmlns:cx2="http://schemas.microsoft.com/office/drawing/2015/10/21/chartex" xmlns:cx3="http://schemas.microsoft.com/office/drawing/2016/5/9/chartex" xmlns:cx4="http://schemas.microsoft.com/office/drawing/2016/5/10/chartex" xmlns:cx5="http://schemas.microsoft.com/office/drawing/2016/5/11/chartex" xmlns:cx6="http://schemas.microsoft.com/office/drawing/2016/5/12/chartex" xmlns:cx7="http://schemas.microsoft.com/office/drawing/2016/5/13/chartex" xmlns:cx8="http://schemas.microsoft.com/office/drawing/2016/5/14/chartex" xmlns:mc="http://schemas.openxmlformats.org/markup-compatibility/2006" xmlns:aink="http://schemas.microsoft.com/office/drawing/2016/ink" xmlns:am3d="http://schemas.microsoft.com/office/drawing/2017/model3d" xmlns:o="urn:schemas-microsoft-com:office:office" xmlns:r="http://schemas.openxmlformats.org/officeDocument/2006/relationships" xmlns:m="http://schemas.openxmlformats.org/officeDocument/2006/math" xmlns:v="urn:schemas-microsoft-com:vml" xmlns:wp14="http://schemas.microsoft.com/office/word/2010/wordprocessingDrawing" xmlns:wp="http://schemas.openxmlformats.org/drawingml/2006/wordprocessingDrawing" xmlns:w10="urn:schemas-microsoft-com:office:word" xmlns:w="http://schemas.openxmlformats.org/wordprocessingml/2006/main" xmlns:w14="http://schemas.microsoft.com/office/word/2010/wordml" xmlns:w15="http://schemas.microsoft.com/office/word/2012/wordml" xmlns:w16cex="http://schemas.microsoft.com/office/word/2018/wordml/cex" xmlns:w16cid="http://schemas.microsoft.com/office/word/2016/wordml/cid" xmlns:w16="http://schemas.microsoft.com/office/word/2018/wordml" xmlns:w16se="http://schemas.microsoft.com/office/word/2015/wordml/symex" xmlns:wpg="http://schemas.microsoft.com/office/word/2010/wordprocessingGroup" xmlns:wpi="http://schemas.microsoft.com/office/word/2010/wordprocessingInk" xmlns:wne="http://schemas.microsoft.com/office/word/2006/wordml" xmlns:wps="http://schemas.microsoft.com/office/word/2010/wordprocessingShape" mc:Ignorable="w14 w15 w16se w16cid w16 w16cex wp14">
+  <w:p>
+    <w:pPr>
+      <w:pStyle w:val="Footer"/>
+      <w:jc w:val="center"/>
+      <w:rPr>
+        <w:color w:val="DDDDDD" w:themeColor="accent1"/>
+      </w:rPr>
+    </w:pPr>
+    <w:r>
+      <w:rPr>
+        <w:color w:val="DDDDDD" w:themeColor="accent1"/>
+      </w:rPr>
+      <w:t xml:space="preserve">Page </w:t>
+    </w:r>
+    <w:r>
+      <w:rPr>
+        <w:color w:val="DDDDDD" w:themeColor="accent1"/>
+      </w:rPr>
+      <w:fldChar w:fldCharType="begin"/>
+    </w:r>
+    <w:r>
+      <w:rPr>
+        <w:color w:val="DDDDDD" w:themeColor="accent1"/>
+      </w:rPr>
+      <w:instrText xml:space="preserve"> PAGE  \* Arabic  \* MERGEFORMAT </w:instrText>
+    </w:r>
+    <w:r>
+      <w:rPr>
+        <w:color w:val="DDDDDD" w:themeColor="accent1"/>
+      </w:rPr>
+      <w:fldChar w:fldCharType="separate"/>
+    </w:r>
+    <w:r>
+      <w:rPr>
+        <w:noProof/>
+        <w:color w:val="DDDDDD" w:themeColor="accent1"/>
+      </w:rPr>
+      <w:t>2</w:t>
+    </w:r>
+    <w:r>
+      <w:rPr>
+        <w:color w:val="DDDDDD" w:themeColor="accent1"/>
+      </w:rPr>
+      <w:fldChar w:fldCharType="end"/>
+    </w:r>
+    <w:r>
+      <w:rPr>
+        <w:color w:val="DDDDDD" w:themeColor="accent1"/>
+      </w:rPr>
+      <w:t xml:space="preserve"> of </w:t>
+    </w:r>
+    <w:r>
+      <w:rPr>
+        <w:color w:val="DDDDDD" w:themeColor="accent1"/>
+      </w:rPr>
+      <w:fldChar w:fldCharType="begin"/>
+    </w:r>
+    <w:r>
+      <w:rPr>
+        <w:color w:val="DDDDDD" w:themeColor="accent1"/>
+      </w:rPr>
+      <w:instrText xml:space="preserve"> NUMPAGES  \* Arabic  \* MERGEFORMAT </w:instrText>
+    </w:r>
+    <w:r>
+      <w:rPr>
+        <w:color w:val="DDDDDD" w:themeColor="accent1"/>
+      </w:rPr>
+      <w:fldChar w:fldCharType="separate"/>
+    </w:r>
+    <w:r>
+      <w:rPr>
+        <w:noProof/>
+        <w:color w:val="DDDDDD" w:themeColor="accent1"/>
+      </w:rPr>
+      <w:t>2</w:t>
+    </w:r>
+    <w:r>
+      <w:rPr>
+        <w:color w:val="DDDDDD" w:themeColor="accent1"/>
+      </w:rPr>
+      <w:fldChar w:fldCharType="end"/>
+    </w:r>
+  </w:p>
+  <w:p>
+    <w:pPr>
+      <w:pStyle w:val="Footer"/>
+    </w:pPr>
+  </w:p>
+</w:ftr>
+</file>
+
 <file path=word/footnotes.xml><?xml version="1.0" encoding="utf-8"?>
 <w:footnotes xmlns:wpc="http://schemas.microsoft.com/office/word/2010/wordprocessingCanvas" xmlns:cx="http://schemas.microsoft.com/office/drawing/2014/chartex" xmlns:cx1="http://schemas.microsoft.com/office/drawing/2015/9/8/chartex" xmlns:cx2="http://schemas.microsoft.com/office/drawing/2015/10/21/chartex" xmlns:cx3="http://schemas.microsoft.com/office/drawing/2016/5/9/chartex" xmlns:cx4="http://schemas.microsoft.com/office/drawing/2016/5/10/chartex" xmlns:cx5="http://schemas.microsoft.com/office/drawing/2016/5/11/chartex" xmlns:cx6="http://schemas.microsoft.com/office/drawing/2016/5/12/chartex" xmlns:cx7="http://schemas.microsoft.com/office/drawing/2016/5/13/chartex" xmlns:cx8="http://schemas.microsoft.com/office/drawing/2016/5/14/chartex" xmlns:mc="http://schemas.openxmlformats.org/markup-compatibility/2006" xmlns:aink="http://schemas.microsoft.com/office/drawing/2016/ink" xmlns:am3d="http://schemas.microsoft.com/office/drawing/2017/model3d" xmlns:o="urn:schemas-microsoft-com:office:office" xmlns:r="http://schemas.openxmlformats.org/officeDocument/2006/relationships" xmlns:m="http://schemas.openxmlformats.org/officeDocument/2006/math" xmlns:v="urn:schemas-microsoft-com:vml" xmlns:wp14="http://schemas.microsoft.com/office/word/2010/wordprocessingDrawing" xmlns:wp="http://schemas.openxmlformats.org/drawingml/2006/wordprocessingDrawing" xmlns:w10="urn:schemas-microsoft-com:office:word" xmlns:w="http://schemas.openxmlformats.org/wordprocessingml/2006/main" xmlns:w14="http://schemas.microsoft.com/office/word/2010/wordml" xmlns:w15="http://schemas.microsoft.com/office/word/2012/wordml" xmlns:w16cex="http://schemas.microsoft.com/office/word/2018/wordml/cex" xmlns:w16cid="http://schemas.microsoft.com/office/word/2016/wordml/cid" xmlns:w16="http://schemas.microsoft.com/office/word/2018/wordml" xmlns:w16se="http://schemas.microsoft.com/office/word/2015/wordml/symex" xmlns:wpg="http://schemas.microsoft.com/office/word/2010/wordprocessingGroup" xmlns:wpi="http://schemas.microsoft.com/office/word/2010/wordprocessingInk" xmlns:wne="http://schemas.microsoft.com/office/word/2006/wordml" xmlns:wps="http://schemas.microsoft.com/office/word/2010/wordprocessingShape" mc:Ignorable="w14 w15 w16se w16cid w16 w16cex wp14">
   <w:footnote w:type="separator" w:id="-1">
@@ -303,6 +431,62 @@
     </w:p>
   </w:footnote>
 </w:footnotes>
+</file>
+
+<file path=word/header1.xml><?xml version="1.0" encoding="utf-8"?>
+<w:hdr xmlns:wpc="http://schemas.microsoft.com/office/word/2010/wordprocessingCanvas" xmlns:cx="http://schemas.microsoft.com/office/drawing/2014/chartex" xmlns:cx1="http://schemas.microsoft.com/office/drawing/2015/9/8/chartex" xmlns:cx2="http://schemas.microsoft.com/office/drawing/2015/10/21/chartex" xmlns:cx3="http://schemas.microsoft.com/office/drawing/2016/5/9/chartex" xmlns:cx4="http://schemas.microsoft.com/office/drawing/2016/5/10/chartex" xmlns:cx5="http://schemas.microsoft.com/office/drawing/2016/5/11/chartex" xmlns:cx6="http://schemas.microsoft.com/office/drawing/2016/5/12/chartex" xmlns:cx7="http://schemas.microsoft.com/office/drawing/2016/5/13/chartex" xmlns:cx8="http://schemas.microsoft.com/office/drawing/2016/5/14/chartex" xmlns:mc="http://schemas.openxmlformats.org/markup-compatibility/2006" xmlns:aink="http://schemas.microsoft.com/office/drawing/2016/ink" xmlns:am3d="http://schemas.microsoft.com/office/drawing/2017/model3d" xmlns:o="urn:schemas-microsoft-com:office:office" xmlns:r="http://schemas.openxmlformats.org/officeDocument/2006/relationships" xmlns:m="http://schemas.openxmlformats.org/officeDocument/2006/math" xmlns:v="urn:schemas-microsoft-com:vml" xmlns:wp14="http://schemas.microsoft.com/office/word/2010/wordprocessingDrawing" xmlns:wp="http://schemas.openxmlformats.org/drawingml/2006/wordprocessingDrawing" xmlns:w10="urn:schemas-microsoft-com:office:word" xmlns:w="http://schemas.openxmlformats.org/wordprocessingml/2006/main" xmlns:w14="http://schemas.microsoft.com/office/word/2010/wordml" xmlns:w15="http://schemas.microsoft.com/office/word/2012/wordml" xmlns:w16cex="http://schemas.microsoft.com/office/word/2018/wordml/cex" xmlns:w16cid="http://schemas.microsoft.com/office/word/2016/wordml/cid" xmlns:w16="http://schemas.microsoft.com/office/word/2018/wordml" xmlns:w16se="http://schemas.microsoft.com/office/word/2015/wordml/symex" xmlns:wpg="http://schemas.microsoft.com/office/word/2010/wordprocessingGroup" xmlns:wpi="http://schemas.microsoft.com/office/word/2010/wordprocessingInk" xmlns:wne="http://schemas.microsoft.com/office/word/2006/wordml" xmlns:wps="http://schemas.microsoft.com/office/word/2010/wordprocessingShape" mc:Ignorable="w14 w15 w16se w16cid w16 w16cex wp14">
+  <w:p>
+    <w:pPr>
+      <w:pStyle w:val="Header"/>
+    </w:pPr>
+  </w:p>
+</w:hdr>
+</file>
+
+<file path=word/header2.xml><?xml version="1.0" encoding="utf-8"?>
+<w:hdr xmlns:wpc="http://schemas.microsoft.com/office/word/2010/wordprocessingCanvas" xmlns:cx="http://schemas.microsoft.com/office/drawing/2014/chartex" xmlns:cx1="http://schemas.microsoft.com/office/drawing/2015/9/8/chartex" xmlns:cx2="http://schemas.microsoft.com/office/drawing/2015/10/21/chartex" xmlns:cx3="http://schemas.microsoft.com/office/drawing/2016/5/9/chartex" xmlns:cx4="http://schemas.microsoft.com/office/drawing/2016/5/10/chartex" xmlns:cx5="http://schemas.microsoft.com/office/drawing/2016/5/11/chartex" xmlns:cx6="http://schemas.microsoft.com/office/drawing/2016/5/12/chartex" xmlns:cx7="http://schemas.microsoft.com/office/drawing/2016/5/13/chartex" xmlns:cx8="http://schemas.microsoft.com/office/drawing/2016/5/14/chartex" xmlns:mc="http://schemas.openxmlformats.org/markup-compatibility/2006" xmlns:aink="http://schemas.microsoft.com/office/drawing/2016/ink" xmlns:am3d="http://schemas.microsoft.com/office/drawing/2017/model3d" xmlns:o="urn:schemas-microsoft-com:office:office" xmlns:r="http://schemas.openxmlformats.org/officeDocument/2006/relationships" xmlns:m="http://schemas.openxmlformats.org/officeDocument/2006/math" xmlns:v="urn:schemas-microsoft-com:vml" xmlns:wp14="http://schemas.microsoft.com/office/word/2010/wordprocessingDrawing" xmlns:wp="http://schemas.openxmlformats.org/drawingml/2006/wordprocessingDrawing" xmlns:w10="urn:schemas-microsoft-com:office:word" xmlns:w="http://schemas.openxmlformats.org/wordprocessingml/2006/main" xmlns:w14="http://schemas.microsoft.com/office/word/2010/wordml" xmlns:w15="http://schemas.microsoft.com/office/word/2012/wordml" xmlns:w16cex="http://schemas.microsoft.com/office/word/2018/wordml/cex" xmlns:w16cid="http://schemas.microsoft.com/office/word/2016/wordml/cid" xmlns:w16="http://schemas.microsoft.com/office/word/2018/wordml" xmlns:w16se="http://schemas.microsoft.com/office/word/2015/wordml/symex" xmlns:wpg="http://schemas.microsoft.com/office/word/2010/wordprocessingGroup" xmlns:wpi="http://schemas.microsoft.com/office/word/2010/wordprocessingInk" xmlns:wne="http://schemas.microsoft.com/office/word/2006/wordml" xmlns:wps="http://schemas.microsoft.com/office/word/2010/wordprocessingShape" mc:Ignorable="w14 w15 w16se w16cid w16 w16cex wp14">
+  <w:p>
+    <w:pPr>
+      <w:pStyle w:val="Header"/>
+    </w:pPr>
+  </w:p>
+</w:hdr>
+</file>
+
+<file path=word/header3.xml><?xml version="1.0" encoding="utf-8"?>
+<w:hdr xmlns:wpc="http://schemas.microsoft.com/office/word/2010/wordprocessingCanvas" xmlns:cx="http://schemas.microsoft.com/office/drawing/2014/chartex" xmlns:cx1="http://schemas.microsoft.com/office/drawing/2015/9/8/chartex" xmlns:cx2="http://schemas.microsoft.com/office/drawing/2015/10/21/chartex" xmlns:cx3="http://schemas.microsoft.com/office/drawing/2016/5/9/chartex" xmlns:cx4="http://schemas.microsoft.com/office/drawing/2016/5/10/chartex" xmlns:cx5="http://schemas.microsoft.com/office/drawing/2016/5/11/chartex" xmlns:cx6="http://schemas.microsoft.com/office/drawing/2016/5/12/chartex" xmlns:cx7="http://schemas.microsoft.com/office/drawing/2016/5/13/chartex" xmlns:cx8="http://schemas.microsoft.com/office/drawing/2016/5/14/chartex" xmlns:mc="http://schemas.openxmlformats.org/markup-compatibility/2006" xmlns:aink="http://schemas.microsoft.com/office/drawing/2016/ink" xmlns:am3d="http://schemas.microsoft.com/office/drawing/2017/model3d" xmlns:o="urn:schemas-microsoft-com:office:office" xmlns:r="http://schemas.openxmlformats.org/officeDocument/2006/relationships" xmlns:m="http://schemas.openxmlformats.org/officeDocument/2006/math" xmlns:v="urn:schemas-microsoft-com:vml" xmlns:wp14="http://schemas.microsoft.com/office/word/2010/wordprocessingDrawing" xmlns:wp="http://schemas.openxmlformats.org/drawingml/2006/wordprocessingDrawing" xmlns:w10="urn:schemas-microsoft-com:office:word" xmlns:w="http://schemas.openxmlformats.org/wordprocessingml/2006/main" xmlns:w14="http://schemas.microsoft.com/office/word/2010/wordml" xmlns:w15="http://schemas.microsoft.com/office/word/2012/wordml" xmlns:w16cex="http://schemas.microsoft.com/office/word/2018/wordml/cex" xmlns:w16cid="http://schemas.microsoft.com/office/word/2016/wordml/cid" xmlns:w16="http://schemas.microsoft.com/office/word/2018/wordml" xmlns:w16se="http://schemas.microsoft.com/office/word/2015/wordml/symex" xmlns:wpg="http://schemas.microsoft.com/office/word/2010/wordprocessingGroup" xmlns:wpi="http://schemas.microsoft.com/office/word/2010/wordprocessingInk" xmlns:wne="http://schemas.microsoft.com/office/word/2006/wordml" xmlns:wps="http://schemas.microsoft.com/office/word/2010/wordprocessingShape" mc:Ignorable="w14 w15 w16se w16cid w16 w16cex wp14">
+  <w:p>
+    <w:pPr>
+      <w:pStyle w:val="Header"/>
+      <w:jc w:val="right"/>
+    </w:pPr>
+    <w:r>
+      <w:t>Adam H. Sparks</w:t>
+    </w:r>
+  </w:p>
+  <w:p>
+    <w:pPr>
+      <w:pStyle w:val="Header"/>
+      <w:jc w:val="right"/>
+      <w:rPr>
+        <w:i/>
+        <w:iCs/>
+      </w:rPr>
+    </w:pPr>
+    <w:r>
+      <w:rPr>
+        <w:i/>
+        <w:iCs/>
+      </w:rPr>
+      <w:t>Phytopathology</w:t>
+    </w:r>
+  </w:p>
+  <w:p>
+    <w:pPr>
+      <w:pStyle w:val="Header"/>
+    </w:pPr>
+  </w:p>
+</w:hdr>
 </file>
 
 <file path=word/numbering.xml><?xml version="1.0" encoding="utf-8"?>
@@ -726,7 +910,7 @@
   <w:abstractNum w:abstractNumId="4" w15:restartNumberingAfterBreak="0">
     <w:nsid w:val="FFFFFF7C"/>
     <w:multiLevelType w:val="singleLevel"/>
-    <w:tmpl w:val="5656A7BE"/>
+    <w:tmpl w:val="69DCBDA2"/>
     <w:lvl w:ilvl="0">
       <w:start w:val="1"/>
       <w:numFmt w:val="decimal"/>
@@ -743,7 +927,7 @@
   <w:abstractNum w:abstractNumId="5" w15:restartNumberingAfterBreak="0">
     <w:nsid w:val="FFFFFF7D"/>
     <w:multiLevelType w:val="singleLevel"/>
-    <w:tmpl w:val="BD620E38"/>
+    <w:tmpl w:val="96548FE0"/>
     <w:lvl w:ilvl="0">
       <w:start w:val="1"/>
       <w:numFmt w:val="decimal"/>
@@ -760,7 +944,7 @@
   <w:abstractNum w:abstractNumId="6" w15:restartNumberingAfterBreak="0">
     <w:nsid w:val="FFFFFF7E"/>
     <w:multiLevelType w:val="singleLevel"/>
-    <w:tmpl w:val="B80640C0"/>
+    <w:tmpl w:val="F12E3C28"/>
     <w:lvl w:ilvl="0">
       <w:start w:val="1"/>
       <w:numFmt w:val="decimal"/>
@@ -777,7 +961,7 @@
   <w:abstractNum w:abstractNumId="7" w15:restartNumberingAfterBreak="0">
     <w:nsid w:val="FFFFFF7F"/>
     <w:multiLevelType w:val="singleLevel"/>
-    <w:tmpl w:val="66368B1C"/>
+    <w:tmpl w:val="4BEE69FE"/>
     <w:lvl w:ilvl="0">
       <w:start w:val="1"/>
       <w:numFmt w:val="decimal"/>
@@ -794,7 +978,7 @@
   <w:abstractNum w:abstractNumId="8" w15:restartNumberingAfterBreak="0">
     <w:nsid w:val="FFFFFF80"/>
     <w:multiLevelType w:val="singleLevel"/>
-    <w:tmpl w:val="1570D294"/>
+    <w:tmpl w:val="EECA54BA"/>
     <w:lvl w:ilvl="0">
       <w:start w:val="1"/>
       <w:numFmt w:val="bullet"/>
@@ -814,7 +998,7 @@
   <w:abstractNum w:abstractNumId="9" w15:restartNumberingAfterBreak="0">
     <w:nsid w:val="FFFFFF81"/>
     <w:multiLevelType w:val="singleLevel"/>
-    <w:tmpl w:val="1A3CDDDC"/>
+    <w:tmpl w:val="E1040492"/>
     <w:lvl w:ilvl="0">
       <w:start w:val="1"/>
       <w:numFmt w:val="bullet"/>
@@ -834,7 +1018,7 @@
   <w:abstractNum w:abstractNumId="10" w15:restartNumberingAfterBreak="0">
     <w:nsid w:val="FFFFFF82"/>
     <w:multiLevelType w:val="singleLevel"/>
-    <w:tmpl w:val="BFBC45B8"/>
+    <w:tmpl w:val="94A2A384"/>
     <w:lvl w:ilvl="0">
       <w:start w:val="1"/>
       <w:numFmt w:val="bullet"/>
@@ -854,7 +1038,7 @@
   <w:abstractNum w:abstractNumId="11" w15:restartNumberingAfterBreak="0">
     <w:nsid w:val="FFFFFF83"/>
     <w:multiLevelType w:val="singleLevel"/>
-    <w:tmpl w:val="01546372"/>
+    <w:tmpl w:val="734A7578"/>
     <w:lvl w:ilvl="0">
       <w:start w:val="1"/>
       <w:numFmt w:val="bullet"/>
@@ -874,7 +1058,7 @@
   <w:abstractNum w:abstractNumId="12" w15:restartNumberingAfterBreak="0">
     <w:nsid w:val="FFFFFF88"/>
     <w:multiLevelType w:val="singleLevel"/>
-    <w:tmpl w:val="269235CA"/>
+    <w:tmpl w:val="953A7A64"/>
     <w:lvl w:ilvl="0">
       <w:start w:val="1"/>
       <w:numFmt w:val="decimal"/>
@@ -891,7 +1075,7 @@
   <w:abstractNum w:abstractNumId="13" w15:restartNumberingAfterBreak="0">
     <w:nsid w:val="FFFFFF89"/>
     <w:multiLevelType w:val="singleLevel"/>
-    <w:tmpl w:val="77CC442E"/>
+    <w:tmpl w:val="00A65AA8"/>
     <w:lvl w:ilvl="0">
       <w:start w:val="1"/>
       <w:numFmt w:val="bullet"/>
@@ -997,8 +1181,8 @@
     <w:lsdException w:name="Normal Indent" w:semiHidden="1" w:unhideWhenUsed="1"/>
     <w:lsdException w:name="footnote text" w:semiHidden="1" w:unhideWhenUsed="1"/>
     <w:lsdException w:name="annotation text" w:semiHidden="1" w:unhideWhenUsed="1"/>
-    <w:lsdException w:name="header" w:semiHidden="1" w:unhideWhenUsed="1"/>
-    <w:lsdException w:name="footer" w:semiHidden="1" w:unhideWhenUsed="1"/>
+    <w:lsdException w:name="header" w:semiHidden="1" w:uiPriority="99" w:unhideWhenUsed="1"/>
+    <w:lsdException w:name="footer" w:semiHidden="1" w:uiPriority="99" w:unhideWhenUsed="1"/>
     <w:lsdException w:name="index heading" w:semiHidden="1" w:unhideWhenUsed="1"/>
     <w:lsdException w:name="caption" w:semiHidden="1" w:unhideWhenUsed="1"/>
     <w:lsdException w:name="table of figures" w:semiHidden="1" w:unhideWhenUsed="1"/>
@@ -1509,15 +1693,14 @@
     <w:basedOn w:val="Normal"/>
     <w:next w:val="BodyText"/>
     <w:qFormat/>
-    <w:rsid w:val="00F57551"/>
+    <w:rsid w:val="00D40F96"/>
     <w:pPr>
       <w:keepNext/>
       <w:keepLines/>
       <w:spacing w:before="480" w:after="240"/>
-      <w:jc w:val="center"/>
-    </w:pPr>
-    <w:rPr>
-      <w:rFonts w:ascii="Arial" w:eastAsiaTheme="majorEastAsia" w:hAnsi="Arial" w:cs="Times New Roman (Headings CS)"/>
+    </w:pPr>
+    <w:rPr>
+      <w:rFonts w:asciiTheme="majorHAnsi" w:eastAsiaTheme="majorEastAsia" w:hAnsiTheme="majorHAnsi" w:cs="Times New Roman (Headings CS)"/>
       <w:b/>
       <w:bCs/>
       <w:color w:val="000000" w:themeColor="text1"/>
@@ -1545,11 +1728,10 @@
     <w:name w:val="Author"/>
     <w:next w:val="BodyText"/>
     <w:qFormat/>
-    <w:rsid w:val="00795E53"/>
+    <w:rsid w:val="00D40F96"/>
     <w:pPr>
       <w:keepNext/>
       <w:keepLines/>
-      <w:jc w:val="center"/>
     </w:pPr>
     <w:rPr>
       <w:rFonts w:ascii="Calibri" w:hAnsi="Calibri" w:cs="Times New Roman (Body CS)"/>
@@ -2077,6 +2259,80 @@
       <w:color w:val="605E5C"/>
       <w:shd w:val="clear" w:color="auto" w:fill="E1DFDD"/>
     </w:rPr>
+  </w:style>
+  <w:style w:type="paragraph" w:customStyle="1" w:styleId="keywords">
+    <w:name w:val="keywords"/>
+    <w:basedOn w:val="BodyText"/>
+    <w:qFormat/>
+    <w:rsid w:val="00CE1865"/>
+    <w:rPr>
+      <w:b/>
+    </w:rPr>
+  </w:style>
+  <w:style w:type="paragraph" w:styleId="Header">
+    <w:name w:val="header"/>
+    <w:basedOn w:val="Normal"/>
+    <w:link w:val="HeaderChar"/>
+    <w:uiPriority w:val="99"/>
+    <w:unhideWhenUsed/>
+    <w:rsid w:val="004D5EAF"/>
+    <w:pPr>
+      <w:tabs>
+        <w:tab w:val="center" w:pos="4513"/>
+        <w:tab w:val="right" w:pos="9026"/>
+      </w:tabs>
+      <w:spacing w:after="0"/>
+    </w:pPr>
+  </w:style>
+  <w:style w:type="character" w:customStyle="1" w:styleId="HeaderChar">
+    <w:name w:val="Header Char"/>
+    <w:basedOn w:val="DefaultParagraphFont"/>
+    <w:link w:val="Header"/>
+    <w:uiPriority w:val="99"/>
+    <w:rsid w:val="004D5EAF"/>
+    <w:rPr>
+      <w:rFonts w:ascii="Calibri" w:hAnsi="Calibri" w:cs="Times New Roman (Body CS)"/>
+      <w:kern w:val="24"/>
+      <w14:ligatures w14:val="standardContextual"/>
+      <w14:numForm w14:val="oldStyle"/>
+      <w14:numSpacing w14:val="proportional"/>
+    </w:rPr>
+  </w:style>
+  <w:style w:type="paragraph" w:styleId="Footer">
+    <w:name w:val="footer"/>
+    <w:basedOn w:val="Normal"/>
+    <w:link w:val="FooterChar"/>
+    <w:uiPriority w:val="99"/>
+    <w:unhideWhenUsed/>
+    <w:rsid w:val="004D5EAF"/>
+    <w:pPr>
+      <w:tabs>
+        <w:tab w:val="center" w:pos="4513"/>
+        <w:tab w:val="right" w:pos="9026"/>
+      </w:tabs>
+      <w:spacing w:after="0"/>
+    </w:pPr>
+  </w:style>
+  <w:style w:type="character" w:customStyle="1" w:styleId="FooterChar">
+    <w:name w:val="Footer Char"/>
+    <w:basedOn w:val="DefaultParagraphFont"/>
+    <w:link w:val="Footer"/>
+    <w:uiPriority w:val="99"/>
+    <w:rsid w:val="004D5EAF"/>
+    <w:rPr>
+      <w:rFonts w:ascii="Calibri" w:hAnsi="Calibri" w:cs="Times New Roman (Body CS)"/>
+      <w:kern w:val="24"/>
+      <w14:ligatures w14:val="standardContextual"/>
+      <w14:numForm w14:val="oldStyle"/>
+      <w14:numSpacing w14:val="proportional"/>
+    </w:rPr>
+  </w:style>
+  <w:style w:type="character" w:styleId="PageNumber">
+    <w:name w:val="page number"/>
+    <w:basedOn w:val="DefaultParagraphFont"/>
+    <w:semiHidden/>
+    <w:unhideWhenUsed/>
+    <w:rsid w:val="00551362"/>
   </w:style>
 </w:styles>
 </file>

</xml_diff>